<commit_message>
Update file via upload - issue #186
</commit_message>
<xml_diff>
--- a/units/4_unit/05_lesson/lab.docx
+++ b/units/4_unit/05_lesson/lab.docx
@@ -1,636 +1,839 @@
 
 <file path=word/document.xml><?xml version="1.0" encoding="utf-8"?>
-<w:document xmlns:w="http://schemas.openxmlformats.org/wordprocessingml/2006/main" xmlns:m="http://schemas.openxmlformats.org/officeDocument/2006/math" xmlns:r="http://schemas.openxmlformats.org/officeDocument/2006/relationships" xmlns:o="urn:schemas-microsoft-com:office:office" xmlns:v="urn:schemas-microsoft-com:vml" xmlns:w10="urn:schemas-microsoft-com:office:word" xmlns:a="http://schemas.openxmlformats.org/drawingml/2006/main" xmlns:pic="http://schemas.openxmlformats.org/drawingml/2006/picture" xmlns:wp="http://schemas.openxmlformats.org/drawingml/2006/wordprocessingDrawing">
+<w:document xmlns:wpc="http://schemas.microsoft.com/office/word/2010/wordprocessingCanvas" xmlns:cx="http://schemas.microsoft.com/office/drawing/2014/chartex" xmlns:cx1="http://schemas.microsoft.com/office/drawing/2015/9/8/chartex" xmlns:cx2="http://schemas.microsoft.com/office/drawing/2015/10/21/chartex" xmlns:cx3="http://schemas.microsoft.com/office/drawing/2016/5/9/chartex" xmlns:cx4="http://schemas.microsoft.com/office/drawing/2016/5/10/chartex" xmlns:cx5="http://schemas.microsoft.com/office/drawing/2016/5/11/chartex" xmlns:cx6="http://schemas.microsoft.com/office/drawing/2016/5/12/chartex" xmlns:cx7="http://schemas.microsoft.com/office/drawing/2016/5/13/chartex" xmlns:cx8="http://schemas.microsoft.com/office/drawing/2016/5/14/chartex" xmlns:mc="http://schemas.openxmlformats.org/markup-compatibility/2006" xmlns:aink="http://schemas.microsoft.com/office/drawing/2016/ink" xmlns:am3d="http://schemas.microsoft.com/office/drawing/2017/model3d" xmlns:o="urn:schemas-microsoft-com:office:office" xmlns:r="http://schemas.openxmlformats.org/officeDocument/2006/relationships" xmlns:m="http://schemas.openxmlformats.org/officeDocument/2006/math" xmlns:v="urn:schemas-microsoft-com:vml" xmlns:wp14="http://schemas.microsoft.com/office/word/2010/wordprocessingDrawing" xmlns:wp="http://schemas.openxmlformats.org/drawingml/2006/wordprocessingDrawing" xmlns:w10="urn:schemas-microsoft-com:office:word" xmlns:w="http://schemas.openxmlformats.org/wordprocessingml/2006/main" xmlns:w14="http://schemas.microsoft.com/office/word/2010/wordml" xmlns:w15="http://schemas.microsoft.com/office/word/2012/wordml" xmlns:w16cex="http://schemas.microsoft.com/office/word/2018/wordml/cex" xmlns:w16cid="http://schemas.microsoft.com/office/word/2016/wordml/cid" xmlns:w16="http://schemas.microsoft.com/office/word/2018/wordml" xmlns:w16se="http://schemas.microsoft.com/office/word/2015/wordml/symex" xmlns:wpg="http://schemas.microsoft.com/office/word/2010/wordprocessingGroup" xmlns:wpi="http://schemas.microsoft.com/office/word/2010/wordprocessingInk" xmlns:wne="http://schemas.microsoft.com/office/word/2006/wordml" xmlns:wps="http://schemas.microsoft.com/office/word/2010/wordprocessingShape" mc:Ignorable="w14 w15 w16se w16cid w16 w16cex wp14">
   <w:body>
     <w:p>
       <w:pPr>
         <w:pStyle w:val="Heading1"/>
       </w:pPr>
-      <w:bookmarkStart w:id="20" w:name="lab-4.05---debugging-practice"/>
-      <w:r>
-        <w:t xml:space="preserve">Lab 4.05 - Debugging Practice</w:t>
-      </w:r>
-      <w:bookmarkEnd w:id="20"/>
+      <w:bookmarkStart w:id="0" w:name="lab-4.05---debugging-practice"/>
+      <w:r>
+        <w:t>Lab 4.05 - Debugging Practice</w:t>
+      </w:r>
+      <w:bookmarkEnd w:id="0"/>
     </w:p>
     <w:p>
       <w:pPr>
         <w:pStyle w:val="Heading2"/>
       </w:pPr>
-      <w:bookmarkStart w:id="21" w:name="read-through-the-following-code"/>
-      <w:r>
-        <w:t xml:space="preserve">1. Read through the following code:</w:t>
-      </w:r>
-      <w:bookmarkEnd w:id="21"/>
+      <w:bookmarkStart w:id="1" w:name="read-through-the-following-code"/>
+      <w:r>
+        <w:t>1. Read through the following code:</w:t>
+      </w:r>
+      <w:bookmarkEnd w:id="1"/>
     </w:p>
     <w:p>
       <w:pPr>
         <w:pStyle w:val="SourceCode"/>
-      </w:pPr>
-      <w:r>
+        <w:spacing w:after="0"/>
         <w:rPr>
           <w:rStyle w:val="KeywordTok"/>
         </w:rPr>
-        <w:t xml:space="preserve">def</w:t>
-      </w:r>
-      <w:r>
-        <w:rPr>
-          <w:rStyle w:val="NormalTok"/>
-        </w:rPr>
-        <w:t xml:space="preserve"> my_looping_function(</w:t>
-      </w:r>
-      <w:r>
-        <w:rPr>
-          <w:rStyle w:val="BuiltInTok"/>
-        </w:rPr>
-        <w:t xml:space="preserve">list</w:t>
-      </w:r>
-      <w:r>
-        <w:rPr>
-          <w:rStyle w:val="NormalTok"/>
-        </w:rPr>
-        <w:t xml:space="preserve">): </w:t>
-      </w:r>
-      <w:r>
-        <w:br/>
-      </w:r>
-      <w:r>
-        <w:rPr>
-          <w:rStyle w:val="NormalTok"/>
-        </w:rPr>
-        <w:t xml:space="preserve">    </w:t>
-      </w:r>
-      <w:r>
-        <w:rPr>
-          <w:rStyle w:val="ControlFlowTok"/>
-        </w:rPr>
-        <w:t xml:space="preserve">for</w:t>
-      </w:r>
-      <w:r>
-        <w:rPr>
-          <w:rStyle w:val="NormalTok"/>
-        </w:rPr>
-        <w:t xml:space="preserve"> i </w:t>
-      </w:r>
-      <w:r>
-        <w:rPr>
-          <w:rStyle w:val="KeywordTok"/>
-        </w:rPr>
-        <w:t xml:space="preserve">in</w:t>
-      </w:r>
-      <w:r>
-        <w:rPr>
-          <w:rStyle w:val="NormalTok"/>
-        </w:rPr>
-        <w:t xml:space="preserve"> </w:t>
-      </w:r>
-      <w:r>
-        <w:rPr>
-          <w:rStyle w:val="BuiltInTok"/>
-        </w:rPr>
-        <w:t xml:space="preserve">range</w:t>
-      </w:r>
-      <w:r>
-        <w:rPr>
-          <w:rStyle w:val="NormalTok"/>
-        </w:rPr>
-        <w:t xml:space="preserve">(</w:t>
-      </w:r>
-      <w:r>
-        <w:rPr>
-          <w:rStyle w:val="DecValTok"/>
-        </w:rPr>
-        <w:t xml:space="preserve">1</w:t>
-      </w:r>
-      <w:r>
-        <w:rPr>
-          <w:rStyle w:val="NormalTok"/>
-        </w:rPr>
-        <w:t xml:space="preserve">, </w:t>
-      </w:r>
-      <w:r>
-        <w:rPr>
-          <w:rStyle w:val="BuiltInTok"/>
-        </w:rPr>
-        <w:t xml:space="preserve">len</w:t>
-      </w:r>
-      <w:r>
-        <w:rPr>
-          <w:rStyle w:val="NormalTok"/>
-        </w:rPr>
-        <w:t xml:space="preserve">(</w:t>
-      </w:r>
-      <w:r>
-        <w:rPr>
-          <w:rStyle w:val="BuiltInTok"/>
-        </w:rPr>
-        <w:t xml:space="preserve">list</w:t>
-      </w:r>
-      <w:r>
-        <w:rPr>
-          <w:rStyle w:val="NormalTok"/>
-        </w:rPr>
-        <w:t xml:space="preserve">)</w:t>
-      </w:r>
-      <w:r>
-        <w:rPr>
-          <w:rStyle w:val="OperatorTok"/>
-        </w:rPr>
-        <w:t xml:space="preserve">+</w:t>
-      </w:r>
-      <w:r>
-        <w:rPr>
-          <w:rStyle w:val="DecValTok"/>
-        </w:rPr>
-        <w:t xml:space="preserve">1</w:t>
-      </w:r>
-      <w:r>
-        <w:rPr>
-          <w:rStyle w:val="NormalTok"/>
-        </w:rPr>
-        <w:t xml:space="preserve">): </w:t>
-      </w:r>
-      <w:r>
-        <w:br/>
-      </w:r>
-      <w:r>
-        <w:rPr>
-          <w:rStyle w:val="NormalTok"/>
-        </w:rPr>
-        <w:t xml:space="preserve">        </w:t>
-      </w:r>
-      <w:r>
-        <w:rPr>
-          <w:rStyle w:val="BuiltInTok"/>
-        </w:rPr>
-        <w:t xml:space="preserve">print</w:t>
-      </w:r>
-      <w:r>
-        <w:rPr>
-          <w:rStyle w:val="NormalTok"/>
-        </w:rPr>
-        <w:t xml:space="preserve">(</w:t>
-      </w:r>
-      <w:r>
-        <w:rPr>
-          <w:rStyle w:val="BuiltInTok"/>
-        </w:rPr>
-        <w:t xml:space="preserve">list</w:t>
-      </w:r>
-      <w:r>
-        <w:rPr>
-          <w:rStyle w:val="NormalTok"/>
-        </w:rPr>
-        <w:t xml:space="preserve">[i])</w:t>
-      </w:r>
-      <w:r>
-        <w:br/>
-      </w:r>
-      <w:r>
-        <w:br/>
-      </w:r>
-      <w:r>
-        <w:rPr>
-          <w:rStyle w:val="NormalTok"/>
-        </w:rPr>
-        <w:t xml:space="preserve">basic_list </w:t>
-      </w:r>
-      <w:r>
-        <w:rPr>
-          <w:rStyle w:val="OperatorTok"/>
-        </w:rPr>
-        <w:t xml:space="preserve">=</w:t>
-      </w:r>
-      <w:r>
-        <w:rPr>
-          <w:rStyle w:val="NormalTok"/>
-        </w:rPr>
-        <w:t xml:space="preserve"> [</w:t>
-      </w:r>
-      <w:r>
-        <w:rPr>
-          <w:rStyle w:val="DecValTok"/>
-        </w:rPr>
-        <w:t xml:space="preserve">1</w:t>
-      </w:r>
-      <w:r>
-        <w:rPr>
-          <w:rStyle w:val="NormalTok"/>
-        </w:rPr>
-        <w:t xml:space="preserve">, </w:t>
-      </w:r>
-      <w:r>
-        <w:rPr>
-          <w:rStyle w:val="DecValTok"/>
-        </w:rPr>
-        <w:t xml:space="preserve">2</w:t>
-      </w:r>
-      <w:r>
-        <w:rPr>
-          <w:rStyle w:val="NormalTok"/>
-        </w:rPr>
-        <w:t xml:space="preserve">, </w:t>
-      </w:r>
-      <w:r>
-        <w:rPr>
-          <w:rStyle w:val="DecValTok"/>
-        </w:rPr>
-        <w:t xml:space="preserve">3</w:t>
-      </w:r>
-      <w:r>
-        <w:rPr>
-          <w:rStyle w:val="NormalTok"/>
-        </w:rPr>
-        <w:t xml:space="preserve">, </w:t>
-      </w:r>
-      <w:r>
-        <w:rPr>
-          <w:rStyle w:val="DecValTok"/>
-        </w:rPr>
-        <w:t xml:space="preserve">4</w:t>
-      </w:r>
-      <w:r>
-        <w:rPr>
-          <w:rStyle w:val="NormalTok"/>
-        </w:rPr>
-        <w:t xml:space="preserve">, </w:t>
-      </w:r>
-      <w:r>
-        <w:rPr>
-          <w:rStyle w:val="DecValTok"/>
-        </w:rPr>
-        <w:t xml:space="preserve">5</w:t>
-      </w:r>
-      <w:r>
-        <w:rPr>
-          <w:rStyle w:val="NormalTok"/>
-        </w:rPr>
-        <w:t xml:space="preserve">, </w:t>
-      </w:r>
-      <w:r>
-        <w:rPr>
-          <w:rStyle w:val="DecValTok"/>
-        </w:rPr>
-        <w:t xml:space="preserve">6</w:t>
-      </w:r>
-      <w:r>
-        <w:rPr>
-          <w:rStyle w:val="NormalTok"/>
-        </w:rPr>
-        <w:t xml:space="preserve">]</w:t>
-      </w:r>
-      <w:r>
-        <w:br/>
-      </w:r>
-      <w:r>
-        <w:rPr>
-          <w:rStyle w:val="NormalTok"/>
-        </w:rPr>
-        <w:t xml:space="preserve">my_looping_function(basic_list)</w:t>
-      </w:r>
+      </w:pPr>
     </w:p>
     <w:p>
       <w:pPr>
-        <w:pStyle w:val="Heading2"/>
-      </w:pPr>
-      <w:bookmarkStart w:id="22" w:name="in-your-notebook"/>
-      <w:r>
-        <w:t xml:space="preserve">In your Notebook</w:t>
-      </w:r>
-      <w:bookmarkEnd w:id="22"/>
+        <w:pStyle w:val="SourceCode"/>
+        <w:rPr>
+          <w:rStyle w:val="NormalTok"/>
+        </w:rPr>
+      </w:pPr>
+      <w:r>
+        <w:rPr>
+          <w:rStyle w:val="KeywordTok"/>
+        </w:rPr>
+        <w:t>def</w:t>
+      </w:r>
+      <w:r>
+        <w:rPr>
+          <w:rStyle w:val="NormalTok"/>
+        </w:rPr>
+        <w:t xml:space="preserve"> </w:t>
+      </w:r>
+      <w:proofErr w:type="spellStart"/>
+      <w:r>
+        <w:rPr>
+          <w:rStyle w:val="NormalTok"/>
+        </w:rPr>
+        <w:t>print_numbers</w:t>
+      </w:r>
+      <w:proofErr w:type="spellEnd"/>
+      <w:r>
+        <w:rPr>
+          <w:rStyle w:val="NormalTok"/>
+        </w:rPr>
+        <w:t>(</w:t>
+      </w:r>
+      <w:r>
+        <w:rPr>
+          <w:rStyle w:val="BuiltInTok"/>
+        </w:rPr>
+        <w:t>list</w:t>
+      </w:r>
+      <w:r>
+        <w:rPr>
+          <w:rStyle w:val="NormalTok"/>
+        </w:rPr>
+        <w:t xml:space="preserve">): </w:t>
+      </w:r>
+      <w:r>
+        <w:br/>
+      </w:r>
+      <w:r>
+        <w:rPr>
+          <w:rStyle w:val="NormalTok"/>
+        </w:rPr>
+        <w:t xml:space="preserve">    </w:t>
+      </w:r>
+      <w:r>
+        <w:rPr>
+          <w:rStyle w:val="ControlFlowTok"/>
+        </w:rPr>
+        <w:t>for</w:t>
+      </w:r>
+      <w:r>
+        <w:rPr>
+          <w:rStyle w:val="NormalTok"/>
+        </w:rPr>
+        <w:t xml:space="preserve"> </w:t>
+      </w:r>
+      <w:proofErr w:type="spellStart"/>
+      <w:r>
+        <w:rPr>
+          <w:rStyle w:val="NormalTok"/>
+        </w:rPr>
+        <w:t>i</w:t>
+      </w:r>
+      <w:proofErr w:type="spellEnd"/>
+      <w:r>
+        <w:rPr>
+          <w:rStyle w:val="NormalTok"/>
+        </w:rPr>
+        <w:t xml:space="preserve"> </w:t>
+      </w:r>
+      <w:r>
+        <w:rPr>
+          <w:rStyle w:val="KeywordTok"/>
+        </w:rPr>
+        <w:t>in</w:t>
+      </w:r>
+      <w:r>
+        <w:rPr>
+          <w:rStyle w:val="NormalTok"/>
+        </w:rPr>
+        <w:t xml:space="preserve"> </w:t>
+      </w:r>
+      <w:r>
+        <w:rPr>
+          <w:rStyle w:val="BuiltInTok"/>
+        </w:rPr>
+        <w:t>range</w:t>
+      </w:r>
+      <w:r>
+        <w:rPr>
+          <w:rStyle w:val="NormalTok"/>
+        </w:rPr>
+        <w:t>(</w:t>
+      </w:r>
+      <w:r>
+        <w:rPr>
+          <w:rStyle w:val="DecValTok"/>
+        </w:rPr>
+        <w:t>1</w:t>
+      </w:r>
+      <w:r>
+        <w:rPr>
+          <w:rStyle w:val="NormalTok"/>
+        </w:rPr>
+        <w:t xml:space="preserve">, </w:t>
+      </w:r>
+      <w:proofErr w:type="spellStart"/>
+      <w:r>
+        <w:rPr>
+          <w:rStyle w:val="BuiltInTok"/>
+        </w:rPr>
+        <w:t>len</w:t>
+      </w:r>
+      <w:proofErr w:type="spellEnd"/>
+      <w:r>
+        <w:rPr>
+          <w:rStyle w:val="NormalTok"/>
+        </w:rPr>
+        <w:t>(</w:t>
+      </w:r>
+      <w:r>
+        <w:rPr>
+          <w:rStyle w:val="BuiltInTok"/>
+        </w:rPr>
+        <w:t>list</w:t>
+      </w:r>
+      <w:r>
+        <w:rPr>
+          <w:rStyle w:val="NormalTok"/>
+        </w:rPr>
+        <w:t>)</w:t>
+      </w:r>
+      <w:r>
+        <w:rPr>
+          <w:rStyle w:val="OperatorTok"/>
+        </w:rPr>
+        <w:t>+</w:t>
+      </w:r>
+      <w:r>
+        <w:rPr>
+          <w:rStyle w:val="DecValTok"/>
+        </w:rPr>
+        <w:t>1</w:t>
+      </w:r>
+      <w:r>
+        <w:rPr>
+          <w:rStyle w:val="NormalTok"/>
+        </w:rPr>
+        <w:t xml:space="preserve">): </w:t>
+      </w:r>
+      <w:r>
+        <w:br/>
+      </w:r>
+      <w:r>
+        <w:rPr>
+          <w:rStyle w:val="NormalTok"/>
+        </w:rPr>
+        <w:t xml:space="preserve">        </w:t>
+      </w:r>
+      <w:r>
+        <w:rPr>
+          <w:rStyle w:val="BuiltInTok"/>
+        </w:rPr>
+        <w:t>print</w:t>
+      </w:r>
+      <w:r>
+        <w:rPr>
+          <w:rStyle w:val="NormalTok"/>
+        </w:rPr>
+        <w:t>(</w:t>
+      </w:r>
+      <w:r>
+        <w:rPr>
+          <w:rStyle w:val="BuiltInTok"/>
+        </w:rPr>
+        <w:t>list</w:t>
+      </w:r>
+      <w:r>
+        <w:rPr>
+          <w:rStyle w:val="NormalTok"/>
+        </w:rPr>
+        <w:t>[</w:t>
+      </w:r>
+      <w:proofErr w:type="spellStart"/>
+      <w:r>
+        <w:rPr>
+          <w:rStyle w:val="NormalTok"/>
+        </w:rPr>
+        <w:t>i</w:t>
+      </w:r>
+      <w:proofErr w:type="spellEnd"/>
+      <w:r>
+        <w:rPr>
+          <w:rStyle w:val="NormalTok"/>
+        </w:rPr>
+        <w:t>])</w:t>
+      </w:r>
+      <w:r>
+        <w:br/>
+      </w:r>
+      <w:r>
+        <w:br/>
+      </w:r>
+      <w:proofErr w:type="spellStart"/>
+      <w:r>
+        <w:rPr>
+          <w:rStyle w:val="NormalTok"/>
+        </w:rPr>
+        <w:t>num</w:t>
+      </w:r>
+      <w:r>
+        <w:rPr>
+          <w:rStyle w:val="NormalTok"/>
+        </w:rPr>
+        <w:t>_list</w:t>
+      </w:r>
+      <w:proofErr w:type="spellEnd"/>
+      <w:r>
+        <w:rPr>
+          <w:rStyle w:val="NormalTok"/>
+        </w:rPr>
+        <w:t xml:space="preserve"> </w:t>
+      </w:r>
+      <w:r>
+        <w:rPr>
+          <w:rStyle w:val="OperatorTok"/>
+        </w:rPr>
+        <w:t>=</w:t>
+      </w:r>
+      <w:r>
+        <w:rPr>
+          <w:rStyle w:val="NormalTok"/>
+        </w:rPr>
+        <w:t xml:space="preserve"> [</w:t>
+      </w:r>
+      <w:r>
+        <w:rPr>
+          <w:rStyle w:val="DecValTok"/>
+        </w:rPr>
+        <w:t>1</w:t>
+      </w:r>
+      <w:r>
+        <w:rPr>
+          <w:rStyle w:val="NormalTok"/>
+        </w:rPr>
+        <w:t xml:space="preserve">, </w:t>
+      </w:r>
+      <w:r>
+        <w:rPr>
+          <w:rStyle w:val="DecValTok"/>
+        </w:rPr>
+        <w:t>2</w:t>
+      </w:r>
+      <w:r>
+        <w:rPr>
+          <w:rStyle w:val="NormalTok"/>
+        </w:rPr>
+        <w:t xml:space="preserve">, </w:t>
+      </w:r>
+      <w:r>
+        <w:rPr>
+          <w:rStyle w:val="DecValTok"/>
+        </w:rPr>
+        <w:t>3</w:t>
+      </w:r>
+      <w:r>
+        <w:rPr>
+          <w:rStyle w:val="NormalTok"/>
+        </w:rPr>
+        <w:t xml:space="preserve">, </w:t>
+      </w:r>
+      <w:r>
+        <w:rPr>
+          <w:rStyle w:val="DecValTok"/>
+        </w:rPr>
+        <w:t>4</w:t>
+      </w:r>
+      <w:r>
+        <w:rPr>
+          <w:rStyle w:val="NormalTok"/>
+        </w:rPr>
+        <w:t xml:space="preserve">, </w:t>
+      </w:r>
+      <w:r>
+        <w:rPr>
+          <w:rStyle w:val="DecValTok"/>
+        </w:rPr>
+        <w:t>5</w:t>
+      </w:r>
+      <w:r>
+        <w:rPr>
+          <w:rStyle w:val="NormalTok"/>
+        </w:rPr>
+        <w:t xml:space="preserve">, </w:t>
+      </w:r>
+      <w:r>
+        <w:rPr>
+          <w:rStyle w:val="DecValTok"/>
+        </w:rPr>
+        <w:t>6</w:t>
+      </w:r>
+      <w:r>
+        <w:rPr>
+          <w:rStyle w:val="NormalTok"/>
+        </w:rPr>
+        <w:t>]</w:t>
+      </w:r>
+      <w:r>
+        <w:br/>
+      </w:r>
+      <w:proofErr w:type="spellStart"/>
+      <w:r>
+        <w:rPr>
+          <w:rStyle w:val="NormalTok"/>
+        </w:rPr>
+        <w:t>print</w:t>
+      </w:r>
+      <w:r>
+        <w:rPr>
+          <w:rStyle w:val="NormalTok"/>
+        </w:rPr>
+        <w:t>_</w:t>
+      </w:r>
+      <w:r>
+        <w:rPr>
+          <w:rStyle w:val="NormalTok"/>
+        </w:rPr>
+        <w:t>numbers</w:t>
+      </w:r>
+      <w:proofErr w:type="spellEnd"/>
+      <w:r>
+        <w:rPr>
+          <w:rStyle w:val="NormalTok"/>
+        </w:rPr>
+        <w:t>(</w:t>
+      </w:r>
+      <w:proofErr w:type="spellStart"/>
+      <w:r>
+        <w:rPr>
+          <w:rStyle w:val="NormalTok"/>
+        </w:rPr>
+        <w:t>num</w:t>
+      </w:r>
+      <w:r>
+        <w:rPr>
+          <w:rStyle w:val="NormalTok"/>
+        </w:rPr>
+        <w:t>_list</w:t>
+      </w:r>
+      <w:proofErr w:type="spellEnd"/>
+      <w:r>
+        <w:rPr>
+          <w:rStyle w:val="NormalTok"/>
+        </w:rPr>
+        <w:t>)</w:t>
+      </w:r>
     </w:p>
     <w:p>
       <w:pPr>
-        <w:pStyle w:val="Heading3"/>
-      </w:pPr>
-      <w:bookmarkStart w:id="23" w:name="X47e3b09c877c8231f4918586d363b4d91938168"/>
-      <w:r>
-        <w:t xml:space="preserve">Write down any bugs that you see in the program</w:t>
-      </w:r>
-      <w:bookmarkEnd w:id="23"/>
+        <w:pStyle w:val="Heading2"/>
+      </w:pPr>
+      <w:bookmarkStart w:id="2" w:name="in-your-notebook"/>
+      <w:r>
+        <w:t>In your Notebook</w:t>
+      </w:r>
+      <w:bookmarkEnd w:id="2"/>
     </w:p>
     <w:p>
       <w:pPr>
-        <w:pStyle w:val="Heading2"/>
-      </w:pPr>
-      <w:bookmarkStart w:id="24" w:name="read-through-the-following-code-1"/>
-      <w:r>
-        <w:t xml:space="preserve">2. Read through the following code</w:t>
-      </w:r>
-      <w:bookmarkEnd w:id="24"/>
+        <w:pStyle w:val="Heading3"/>
+      </w:pPr>
+      <w:bookmarkStart w:id="3" w:name="X47e3b09c877c8231f4918586d363b4d91938168"/>
+      <w:r>
+        <w:t>Write down any bugs that you see in the program</w:t>
+      </w:r>
+      <w:bookmarkEnd w:id="3"/>
     </w:p>
     <w:p>
       <w:pPr>
-        <w:pStyle w:val="SourceCode"/>
-      </w:pPr>
-      <w:r>
-        <w:rPr>
-          <w:rStyle w:val="KeywordTok"/>
-        </w:rPr>
-        <w:t xml:space="preserve">def</w:t>
-      </w:r>
-      <w:r>
-        <w:rPr>
-          <w:rStyle w:val="NormalTok"/>
-        </w:rPr>
-        <w:t xml:space="preserve"> my_nested_looping_function(a_list):</w:t>
-      </w:r>
-      <w:r>
-        <w:br/>
-      </w:r>
-      <w:r>
-        <w:rPr>
-          <w:rStyle w:val="ControlFlowTok"/>
-        </w:rPr>
-        <w:t xml:space="preserve">for</w:t>
-      </w:r>
-      <w:r>
-        <w:rPr>
-          <w:rStyle w:val="NormalTok"/>
-        </w:rPr>
-        <w:t xml:space="preserve"> i </w:t>
-      </w:r>
-      <w:r>
-        <w:rPr>
-          <w:rStyle w:val="KeywordTok"/>
-        </w:rPr>
-        <w:t xml:space="preserve">in</w:t>
-      </w:r>
-      <w:r>
-        <w:rPr>
-          <w:rStyle w:val="NormalTok"/>
-        </w:rPr>
-        <w:t xml:space="preserve"> </w:t>
-      </w:r>
-      <w:r>
-        <w:rPr>
-          <w:rStyle w:val="BuiltInTok"/>
-        </w:rPr>
-        <w:t xml:space="preserve">range</w:t>
-      </w:r>
-      <w:r>
-        <w:rPr>
-          <w:rStyle w:val="NormalTok"/>
-        </w:rPr>
-        <w:t xml:space="preserve">(</w:t>
-      </w:r>
-      <w:r>
-        <w:rPr>
-          <w:rStyle w:val="DecValTok"/>
-        </w:rPr>
-        <w:t xml:space="preserve">0</w:t>
-      </w:r>
-      <w:r>
-        <w:rPr>
-          <w:rStyle w:val="NormalTok"/>
-        </w:rPr>
-        <w:t xml:space="preserve">, </w:t>
-      </w:r>
-      <w:r>
-        <w:rPr>
-          <w:rStyle w:val="BuiltInTok"/>
-        </w:rPr>
-        <w:t xml:space="preserve">len</w:t>
-      </w:r>
-      <w:r>
-        <w:rPr>
-          <w:rStyle w:val="NormalTok"/>
-        </w:rPr>
-        <w:t xml:space="preserve">(a_list)):</w:t>
-      </w:r>
-      <w:r>
-        <w:br/>
-      </w:r>
-      <w:r>
-        <w:rPr>
-          <w:rStyle w:val="NormalTok"/>
-        </w:rPr>
-        <w:t xml:space="preserve">  value </w:t>
-      </w:r>
-      <w:r>
-        <w:rPr>
-          <w:rStyle w:val="OperatorTok"/>
-        </w:rPr>
-        <w:t xml:space="preserve">=</w:t>
-      </w:r>
-      <w:r>
-        <w:rPr>
-          <w:rStyle w:val="NormalTok"/>
-        </w:rPr>
-        <w:t xml:space="preserve"> a_list[a]</w:t>
-      </w:r>
-      <w:r>
-        <w:br/>
-      </w:r>
-      <w:r>
-        <w:rPr>
-          <w:rStyle w:val="ControlFlowTok"/>
-        </w:rPr>
-        <w:t xml:space="preserve">for</w:t>
-      </w:r>
-      <w:r>
-        <w:rPr>
-          <w:rStyle w:val="NormalTok"/>
-        </w:rPr>
-        <w:t xml:space="preserve"> j </w:t>
-      </w:r>
-      <w:r>
-        <w:rPr>
-          <w:rStyle w:val="KeywordTok"/>
-        </w:rPr>
-        <w:t xml:space="preserve">in</w:t>
-      </w:r>
-      <w:r>
-        <w:rPr>
-          <w:rStyle w:val="NormalTok"/>
-        </w:rPr>
-        <w:t xml:space="preserve"> </w:t>
-      </w:r>
-      <w:r>
-        <w:rPr>
-          <w:rStyle w:val="BuiltInTok"/>
-        </w:rPr>
-        <w:t xml:space="preserve">range</w:t>
-      </w:r>
-      <w:r>
-        <w:rPr>
-          <w:rStyle w:val="NormalTok"/>
-        </w:rPr>
-        <w:t xml:space="preserve">(</w:t>
-      </w:r>
-      <w:r>
-        <w:rPr>
-          <w:rStyle w:val="DecValTok"/>
-        </w:rPr>
-        <w:t xml:space="preserve">0</w:t>
-      </w:r>
-      <w:r>
-        <w:rPr>
-          <w:rStyle w:val="NormalTok"/>
-        </w:rPr>
-        <w:t xml:space="preserve">, i):</w:t>
-      </w:r>
-      <w:r>
-        <w:br/>
-      </w:r>
-      <w:r>
-        <w:rPr>
-          <w:rStyle w:val="NormalTok"/>
-        </w:rPr>
-        <w:t xml:space="preserve">value </w:t>
-      </w:r>
-      <w:r>
-        <w:rPr>
-          <w:rStyle w:val="OperatorTok"/>
-        </w:rPr>
-        <w:t xml:space="preserve">+=</w:t>
-      </w:r>
-      <w:r>
-        <w:rPr>
-          <w:rStyle w:val="NormalTok"/>
-        </w:rPr>
-        <w:t xml:space="preserve"> j</w:t>
-      </w:r>
-      <w:r>
-        <w:br/>
-      </w:r>
-      <w:r>
-        <w:rPr>
-          <w:rStyle w:val="BuiltInTok"/>
-        </w:rPr>
-        <w:t xml:space="preserve">print</w:t>
-      </w:r>
-      <w:r>
-        <w:rPr>
-          <w:rStyle w:val="NormalTok"/>
-        </w:rPr>
-        <w:t xml:space="preserve">(value)</w:t>
-      </w:r>
-      <w:r>
-        <w:br/>
-      </w:r>
-      <w:r>
-        <w:br/>
-      </w:r>
-      <w:r>
-        <w:rPr>
-          <w:rStyle w:val="NormalTok"/>
-        </w:rPr>
-        <w:t xml:space="preserve">basic_list </w:t>
-      </w:r>
-      <w:r>
-        <w:rPr>
-          <w:rStyle w:val="OperatorTok"/>
-        </w:rPr>
-        <w:t xml:space="preserve">=</w:t>
-      </w:r>
-      <w:r>
-        <w:rPr>
-          <w:rStyle w:val="NormalTok"/>
-        </w:rPr>
-        <w:t xml:space="preserve"> [</w:t>
-      </w:r>
-      <w:r>
-        <w:rPr>
-          <w:rStyle w:val="DecValTok"/>
-        </w:rPr>
-        <w:t xml:space="preserve">1</w:t>
-      </w:r>
-      <w:r>
-        <w:rPr>
-          <w:rStyle w:val="NormalTok"/>
-        </w:rPr>
-        <w:t xml:space="preserve">, </w:t>
-      </w:r>
-      <w:r>
-        <w:rPr>
-          <w:rStyle w:val="DecValTok"/>
-        </w:rPr>
-        <w:t xml:space="preserve">2</w:t>
-      </w:r>
-      <w:r>
-        <w:rPr>
-          <w:rStyle w:val="NormalTok"/>
-        </w:rPr>
-        <w:t xml:space="preserve">, </w:t>
-      </w:r>
-      <w:r>
-        <w:rPr>
-          <w:rStyle w:val="DecValTok"/>
-        </w:rPr>
-        <w:t xml:space="preserve">3</w:t>
-      </w:r>
-      <w:r>
-        <w:rPr>
-          <w:rStyle w:val="NormalTok"/>
-        </w:rPr>
-        <w:t xml:space="preserve">, </w:t>
-      </w:r>
-      <w:r>
-        <w:rPr>
-          <w:rStyle w:val="DecValTok"/>
-        </w:rPr>
-        <w:t xml:space="preserve">4</w:t>
-      </w:r>
-      <w:r>
-        <w:rPr>
-          <w:rStyle w:val="NormalTok"/>
-        </w:rPr>
-        <w:t xml:space="preserve">]</w:t>
-      </w:r>
-      <w:r>
-        <w:br/>
-      </w:r>
-      <w:r>
-        <w:rPr>
-          <w:rStyle w:val="NormalTok"/>
-        </w:rPr>
-        <w:t xml:space="preserve">my_nested_looping_function(basic_list)</w:t>
-      </w:r>
+        <w:pStyle w:val="Heading2"/>
+      </w:pPr>
+      <w:bookmarkStart w:id="4" w:name="read-through-the-following-code-1"/>
+      <w:r>
+        <w:t>2. Read through the following code</w:t>
+      </w:r>
+      <w:bookmarkEnd w:id="4"/>
     </w:p>
     <w:p>
       <w:pPr>
-        <w:pStyle w:val="Heading2"/>
-      </w:pPr>
-      <w:bookmarkStart w:id="25" w:name="cointinue-in-your-notebook"/>
-      <w:r>
-        <w:t xml:space="preserve">Cointinue in your Notebook</w:t>
-      </w:r>
-      <w:bookmarkEnd w:id="25"/>
+        <w:pStyle w:val="SourceCode"/>
+        <w:spacing w:after="0"/>
+        <w:rPr>
+          <w:rStyle w:val="KeywordTok"/>
+        </w:rPr>
+      </w:pPr>
     </w:p>
     <w:p>
       <w:pPr>
-        <w:pStyle w:val="Heading3"/>
-      </w:pPr>
-      <w:bookmarkStart w:id="26" w:name="X019a0d58761f8e5af7a5ffe398d8827c7dabb24"/>
-      <w:r>
-        <w:t xml:space="preserve">Write down any bugs that you see in the program.</w:t>
-      </w:r>
-      <w:bookmarkEnd w:id="26"/>
+        <w:pStyle w:val="SourceCode"/>
+        <w:spacing w:after="0"/>
+        <w:rPr>
+          <w:rStyle w:val="NormalTok"/>
+        </w:rPr>
+      </w:pPr>
+      <w:r>
+        <w:rPr>
+          <w:rStyle w:val="KeywordTok"/>
+        </w:rPr>
+        <w:t>def</w:t>
+      </w:r>
+      <w:r>
+        <w:rPr>
+          <w:rStyle w:val="NormalTok"/>
+        </w:rPr>
+        <w:t xml:space="preserve"> </w:t>
+      </w:r>
+      <w:proofErr w:type="spellStart"/>
+      <w:r>
+        <w:rPr>
+          <w:rStyle w:val="NormalTok"/>
+        </w:rPr>
+        <w:t>swapping_</w:t>
+      </w:r>
+      <w:proofErr w:type="gramStart"/>
+      <w:r>
+        <w:rPr>
+          <w:rStyle w:val="NormalTok"/>
+        </w:rPr>
+        <w:t>stars</w:t>
+      </w:r>
+      <w:proofErr w:type="spellEnd"/>
+      <w:r>
+        <w:rPr>
+          <w:rStyle w:val="NormalTok"/>
+        </w:rPr>
+        <w:t>(</w:t>
+      </w:r>
+      <w:proofErr w:type="gramEnd"/>
+      <w:r>
+        <w:rPr>
+          <w:rStyle w:val="NormalTok"/>
+        </w:rPr>
+        <w:t>):</w:t>
+      </w:r>
     </w:p>
     <w:p>
       <w:pPr>
-        <w:pStyle w:val="Heading2"/>
-      </w:pPr>
-      <w:bookmarkStart w:id="27" w:name="in-your-console"/>
-      <w:r>
-        <w:t xml:space="preserve">3. In your Console</w:t>
-      </w:r>
-      <w:bookmarkEnd w:id="27"/>
+        <w:pStyle w:val="SourceCode"/>
+        <w:spacing w:after="0"/>
+        <w:rPr>
+          <w:rStyle w:val="BuiltInTok"/>
+        </w:rPr>
+      </w:pPr>
+      <w:proofErr w:type="spellStart"/>
+      <w:r>
+        <w:rPr>
+          <w:rStyle w:val="NormalTok"/>
+        </w:rPr>
+        <w:t>line_str</w:t>
+      </w:r>
+      <w:proofErr w:type="spellEnd"/>
+      <w:r>
+        <w:rPr>
+          <w:rStyle w:val="NormalTok"/>
+        </w:rPr>
+        <w:t>=””</w:t>
+      </w:r>
+      <w:r>
+        <w:br/>
+      </w:r>
+      <w:r>
+        <w:rPr>
+          <w:rStyle w:val="ControlFlowTok"/>
+        </w:rPr>
+        <w:t xml:space="preserve">    </w:t>
+      </w:r>
+      <w:r>
+        <w:rPr>
+          <w:rStyle w:val="ControlFlowTok"/>
+        </w:rPr>
+        <w:t>for</w:t>
+      </w:r>
+      <w:r>
+        <w:rPr>
+          <w:rStyle w:val="NormalTok"/>
+        </w:rPr>
+        <w:t xml:space="preserve"> </w:t>
+      </w:r>
+      <w:r>
+        <w:rPr>
+          <w:rStyle w:val="NormalTok"/>
+        </w:rPr>
+        <w:t>line</w:t>
+      </w:r>
+      <w:r>
+        <w:rPr>
+          <w:rStyle w:val="NormalTok"/>
+        </w:rPr>
+        <w:t xml:space="preserve"> </w:t>
+      </w:r>
+      <w:r>
+        <w:rPr>
+          <w:rStyle w:val="KeywordTok"/>
+        </w:rPr>
+        <w:t>in</w:t>
+      </w:r>
+      <w:r>
+        <w:rPr>
+          <w:rStyle w:val="NormalTok"/>
+        </w:rPr>
+        <w:t xml:space="preserve"> </w:t>
+      </w:r>
+      <w:r>
+        <w:rPr>
+          <w:rStyle w:val="BuiltInTok"/>
+        </w:rPr>
+        <w:t>range</w:t>
+      </w:r>
+      <w:r>
+        <w:rPr>
+          <w:rStyle w:val="NormalTok"/>
+        </w:rPr>
+        <w:t>(</w:t>
+      </w:r>
+      <w:r>
+        <w:rPr>
+          <w:rStyle w:val="DecValTok"/>
+        </w:rPr>
+        <w:t>0</w:t>
+      </w:r>
+      <w:r>
+        <w:rPr>
+          <w:rStyle w:val="NormalTok"/>
+        </w:rPr>
+        <w:t xml:space="preserve">, </w:t>
+      </w:r>
+      <w:r>
+        <w:rPr>
+          <w:rStyle w:val="NormalTok"/>
+        </w:rPr>
+        <w:t>6</w:t>
+      </w:r>
+      <w:r>
+        <w:rPr>
+          <w:rStyle w:val="NormalTok"/>
+        </w:rPr>
+        <w:t>):</w:t>
+      </w:r>
+      <w:r>
+        <w:br/>
+      </w:r>
+      <w:r>
+        <w:rPr>
+          <w:rStyle w:val="ControlFlowTok"/>
+        </w:rPr>
+        <w:t xml:space="preserve">        </w:t>
+      </w:r>
+      <w:r>
+        <w:rPr>
+          <w:rStyle w:val="ControlFlowTok"/>
+        </w:rPr>
+        <w:t>for</w:t>
+      </w:r>
+      <w:r>
+        <w:rPr>
+          <w:rStyle w:val="NormalTok"/>
+        </w:rPr>
+        <w:t xml:space="preserve"> </w:t>
+      </w:r>
+      <w:r>
+        <w:rPr>
+          <w:rStyle w:val="NormalTok"/>
+        </w:rPr>
+        <w:t>char</w:t>
+      </w:r>
+      <w:r>
+        <w:rPr>
+          <w:rStyle w:val="NormalTok"/>
+        </w:rPr>
+        <w:t xml:space="preserve"> </w:t>
+      </w:r>
+      <w:r>
+        <w:rPr>
+          <w:rStyle w:val="KeywordTok"/>
+        </w:rPr>
+        <w:t>in</w:t>
+      </w:r>
+      <w:r>
+        <w:rPr>
+          <w:rStyle w:val="NormalTok"/>
+        </w:rPr>
+        <w:t xml:space="preserve"> </w:t>
+      </w:r>
+      <w:r>
+        <w:rPr>
+          <w:rStyle w:val="BuiltInTok"/>
+        </w:rPr>
+        <w:t>range</w:t>
+      </w:r>
+      <w:r>
+        <w:rPr>
+          <w:rStyle w:val="NormalTok"/>
+        </w:rPr>
+        <w:t>(</w:t>
+      </w:r>
+      <w:r>
+        <w:rPr>
+          <w:rStyle w:val="DecValTok"/>
+        </w:rPr>
+        <w:t>0</w:t>
+      </w:r>
+      <w:r>
+        <w:rPr>
+          <w:rStyle w:val="NormalTok"/>
+        </w:rPr>
+        <w:t xml:space="preserve">, </w:t>
+      </w:r>
+      <w:r>
+        <w:rPr>
+          <w:rStyle w:val="NormalTok"/>
+        </w:rPr>
+        <w:t>6</w:t>
+      </w:r>
+      <w:r>
+        <w:rPr>
+          <w:rStyle w:val="NormalTok"/>
+        </w:rPr>
+        <w:t>):</w:t>
+      </w:r>
+      <w:r>
+        <w:br/>
+      </w:r>
+      <w:r>
+        <w:rPr>
+          <w:rStyle w:val="NormalTok"/>
+        </w:rPr>
+        <w:t xml:space="preserve">            if line % 2 == char % 2:</w:t>
+      </w:r>
+      <w:r>
+        <w:br/>
+      </w:r>
+      <w:r>
+        <w:rPr>
+          <w:rStyle w:val="BuiltInTok"/>
+        </w:rPr>
+        <w:t xml:space="preserve">                </w:t>
+      </w:r>
+      <w:proofErr w:type="spellStart"/>
+      <w:r>
+        <w:rPr>
+          <w:rStyle w:val="BuiltInTok"/>
+        </w:rPr>
+        <w:t>line_str</w:t>
+      </w:r>
+      <w:proofErr w:type="spellEnd"/>
+      <w:r>
+        <w:rPr>
+          <w:rStyle w:val="BuiltInTok"/>
+        </w:rPr>
+        <w:t xml:space="preserve"> += “*”</w:t>
+      </w:r>
     </w:p>
     <w:p>
       <w:pPr>
+        <w:pStyle w:val="SourceCode"/>
+        <w:spacing w:after="0"/>
+        <w:rPr>
+          <w:rStyle w:val="NormalTok"/>
+        </w:rPr>
+      </w:pPr>
+      <w:r>
+        <w:rPr>
+          <w:rStyle w:val="NormalTok"/>
+        </w:rPr>
+        <w:t xml:space="preserve">            else</w:t>
+      </w:r>
+      <w:r>
+        <w:rPr>
+          <w:rStyle w:val="NormalTok"/>
+        </w:rPr>
+        <w:t>:</w:t>
+      </w:r>
+      <w:r>
+        <w:br/>
+      </w:r>
+      <w:r>
+        <w:rPr>
+          <w:rStyle w:val="BuiltInTok"/>
+        </w:rPr>
+        <w:t xml:space="preserve">                </w:t>
+      </w:r>
+      <w:proofErr w:type="spellStart"/>
+      <w:r>
+        <w:rPr>
+          <w:rStyle w:val="BuiltInTok"/>
+        </w:rPr>
+        <w:t>line_str</w:t>
+      </w:r>
+      <w:proofErr w:type="spellEnd"/>
+      <w:r>
+        <w:rPr>
+          <w:rStyle w:val="BuiltInTok"/>
+        </w:rPr>
+        <w:t xml:space="preserve"> += “</w:t>
+      </w:r>
+      <w:r>
+        <w:rPr>
+          <w:rStyle w:val="BuiltInTok"/>
+        </w:rPr>
+        <w:t>-</w:t>
+      </w:r>
+      <w:r>
+        <w:rPr>
+          <w:rStyle w:val="BuiltInTok"/>
+        </w:rPr>
+        <w:t>”</w:t>
+      </w:r>
+      <w:r>
+        <w:br/>
+      </w:r>
+      <w:r>
+        <w:br/>
+      </w:r>
+      <w:r>
+        <w:rPr>
+          <w:rStyle w:val="NormalTok"/>
+        </w:rPr>
+        <w:t>print(</w:t>
+      </w:r>
+      <w:proofErr w:type="spellStart"/>
+      <w:r>
+        <w:rPr>
+          <w:rStyle w:val="NormalTok"/>
+        </w:rPr>
+        <w:t>line_str</w:t>
+      </w:r>
+      <w:proofErr w:type="spellEnd"/>
+      <w:r>
+        <w:rPr>
+          <w:rStyle w:val="NormalTok"/>
+        </w:rPr>
+        <w:t>)</w:t>
+      </w:r>
+    </w:p>
+    <w:p>
+      <w:pPr>
+        <w:pStyle w:val="SourceCode"/>
+      </w:pPr>
+    </w:p>
+    <w:p>
+      <w:pPr>
+        <w:pStyle w:val="Heading2"/>
+      </w:pPr>
+      <w:bookmarkStart w:id="5" w:name="cointinue-in-your-notebook"/>
+      <w:r>
+        <w:t>Cointinue in your Notebook</w:t>
+      </w:r>
+      <w:bookmarkEnd w:id="5"/>
+    </w:p>
+    <w:p>
+      <w:pPr>
+        <w:pStyle w:val="Heading3"/>
+      </w:pPr>
+      <w:bookmarkStart w:id="6" w:name="X019a0d58761f8e5af7a5ffe398d8827c7dabb24"/>
+      <w:r>
+        <w:t>Write down any bugs that you see in the program.</w:t>
+      </w:r>
+      <w:bookmarkEnd w:id="6"/>
+    </w:p>
+    <w:p>
+      <w:pPr>
+        <w:pStyle w:val="Heading2"/>
+      </w:pPr>
+      <w:bookmarkStart w:id="7" w:name="in-your-console"/>
+      <w:r>
+        <w:t>3. In your Console</w:t>
+      </w:r>
+      <w:bookmarkEnd w:id="7"/>
+    </w:p>
+    <w:p>
+      <w:pPr>
         <w:pStyle w:val="FirstParagraph"/>
       </w:pPr>
       <w:r>
-        <w:t xml:space="preserve">Type and fix the two above programs</w:t>
+        <w:t>Type and fix the two above programs</w:t>
       </w:r>
     </w:p>
     <w:sectPr>
-      <w:headerReference w:type="even" r:id="rId9"/>
-      <w:headerReference w:type="default" r:id="rId11"/>
-      <w:footerReference w:type="even" r:id="rId14"/>
-      <w:footerReference w:type="default" r:id="rId13"/>
-      <w:headerReference w:type="first" r:id="rId10"/>
+      <w:headerReference w:type="even" r:id="rId7"/>
+      <w:headerReference w:type="default" r:id="rId8"/>
+      <w:footerReference w:type="even" r:id="rId9"/>
+      <w:footerReference w:type="default" r:id="rId10"/>
+      <w:headerReference w:type="first" r:id="rId11"/>
       <w:footerReference w:type="first" r:id="rId12"/>
       <w:pgSz w:w="12240" w:h="15840"/>
       <w:pgMar w:top="1440" w:right="1080" w:bottom="1440" w:left="1080" w:header="720" w:footer="720" w:gutter="0"/>
@@ -641,12 +844,33 @@
 </w:document>
 </file>
 
-<file path=word/comments.xml><?xml version="1.0" encoding="utf-8"?>
-<w:comments xmlns:w="http://schemas.openxmlformats.org/wordprocessingml/2006/main" xmlns:m="http://schemas.openxmlformats.org/officeDocument/2006/math" xmlns:r="http://schemas.openxmlformats.org/officeDocument/2006/relationships" xmlns:o="urn:schemas-microsoft-com:office:office" xmlns:v="urn:schemas-microsoft-com:vml" xmlns:w10="urn:schemas-microsoft-com:office:word" xmlns:a="http://schemas.openxmlformats.org/drawingml/2006/main" xmlns:pic="http://schemas.openxmlformats.org/drawingml/2006/picture" xmlns:wp="http://schemas.openxmlformats.org/drawingml/2006/wordprocessingDrawing"/>
+<file path=word/endnotes.xml><?xml version="1.0" encoding="utf-8"?>
+<w:endnotes xmlns:wpc="http://schemas.microsoft.com/office/word/2010/wordprocessingCanvas" xmlns:cx="http://schemas.microsoft.com/office/drawing/2014/chartex" xmlns:cx1="http://schemas.microsoft.com/office/drawing/2015/9/8/chartex" xmlns:cx2="http://schemas.microsoft.com/office/drawing/2015/10/21/chartex" xmlns:cx3="http://schemas.microsoft.com/office/drawing/2016/5/9/chartex" xmlns:cx4="http://schemas.microsoft.com/office/drawing/2016/5/10/chartex" xmlns:cx5="http://schemas.microsoft.com/office/drawing/2016/5/11/chartex" xmlns:cx6="http://schemas.microsoft.com/office/drawing/2016/5/12/chartex" xmlns:cx7="http://schemas.microsoft.com/office/drawing/2016/5/13/chartex" xmlns:cx8="http://schemas.microsoft.com/office/drawing/2016/5/14/chartex" xmlns:mc="http://schemas.openxmlformats.org/markup-compatibility/2006" xmlns:aink="http://schemas.microsoft.com/office/drawing/2016/ink" xmlns:am3d="http://schemas.microsoft.com/office/drawing/2017/model3d" xmlns:o="urn:schemas-microsoft-com:office:office" xmlns:r="http://schemas.openxmlformats.org/officeDocument/2006/relationships" xmlns:m="http://schemas.openxmlformats.org/officeDocument/2006/math" xmlns:v="urn:schemas-microsoft-com:vml" xmlns:wp14="http://schemas.microsoft.com/office/word/2010/wordprocessingDrawing" xmlns:wp="http://schemas.openxmlformats.org/drawingml/2006/wordprocessingDrawing" xmlns:w10="urn:schemas-microsoft-com:office:word" xmlns:w="http://schemas.openxmlformats.org/wordprocessingml/2006/main" xmlns:w14="http://schemas.microsoft.com/office/word/2010/wordml" xmlns:w15="http://schemas.microsoft.com/office/word/2012/wordml" xmlns:w16cex="http://schemas.microsoft.com/office/word/2018/wordml/cex" xmlns:w16cid="http://schemas.microsoft.com/office/word/2016/wordml/cid" xmlns:w16="http://schemas.microsoft.com/office/word/2018/wordml" xmlns:w16se="http://schemas.microsoft.com/office/word/2015/wordml/symex" xmlns:wpg="http://schemas.microsoft.com/office/word/2010/wordprocessingGroup" xmlns:wpi="http://schemas.microsoft.com/office/word/2010/wordprocessingInk" xmlns:wne="http://schemas.microsoft.com/office/word/2006/wordml" xmlns:wps="http://schemas.microsoft.com/office/word/2010/wordprocessingShape" mc:Ignorable="w14 w15 w16se w16cid w16 w16cex wp14">
+  <w:endnote w:type="separator" w:id="-1">
+    <w:p>
+      <w:pPr>
+        <w:spacing w:after="0"/>
+      </w:pPr>
+      <w:r>
+        <w:separator/>
+      </w:r>
+    </w:p>
+  </w:endnote>
+  <w:endnote w:type="continuationSeparator" w:id="0">
+    <w:p>
+      <w:pPr>
+        <w:spacing w:after="0"/>
+      </w:pPr>
+      <w:r>
+        <w:continuationSeparator/>
+      </w:r>
+    </w:p>
+  </w:endnote>
+</w:endnotes>
 </file>
 
 <file path=word/footer1.xml><?xml version="1.0" encoding="utf-8"?>
-<w:ftr xmlns:wpc="http://schemas.microsoft.com/office/word/2010/wordprocessingCanvas" xmlns:cx="http://schemas.microsoft.com/office/drawing/2014/chartex" xmlns:cx1="http://schemas.microsoft.com/office/drawing/2015/9/8/chartex" xmlns:cx2="http://schemas.microsoft.com/office/drawing/2015/10/21/chartex" xmlns:cx3="http://schemas.microsoft.com/office/drawing/2016/5/9/chartex" xmlns:cx4="http://schemas.microsoft.com/office/drawing/2016/5/10/chartex" xmlns:cx5="http://schemas.microsoft.com/office/drawing/2016/5/11/chartex" xmlns:cx6="http://schemas.microsoft.com/office/drawing/2016/5/12/chartex" xmlns:cx7="http://schemas.microsoft.com/office/drawing/2016/5/13/chartex" xmlns:cx8="http://schemas.microsoft.com/office/drawing/2016/5/14/chartex" xmlns:mc="http://schemas.openxmlformats.org/markup-compatibility/2006" xmlns:aink="http://schemas.microsoft.com/office/drawing/2016/ink" xmlns:am3d="http://schemas.microsoft.com/office/drawing/2017/model3d" xmlns:o="urn:schemas-microsoft-com:office:office" xmlns:r="http://schemas.openxmlformats.org/officeDocument/2006/relationships" xmlns:m="http://schemas.openxmlformats.org/officeDocument/2006/math" xmlns:v="urn:schemas-microsoft-com:vml" xmlns:wp14="http://schemas.microsoft.com/office/word/2010/wordprocessingDrawing" xmlns:wp="http://schemas.openxmlformats.org/drawingml/2006/wordprocessingDrawing" xmlns:w10="urn:schemas-microsoft-com:office:word" xmlns:w="http://schemas.openxmlformats.org/wordprocessingml/2006/main" xmlns:w14="http://schemas.microsoft.com/office/word/2010/wordml" xmlns:w15="http://schemas.microsoft.com/office/word/2012/wordml" xmlns:w16cid="http://schemas.microsoft.com/office/word/2016/wordml/cid" xmlns:w16se="http://schemas.microsoft.com/office/word/2015/wordml/symex" xmlns:wpg="http://schemas.microsoft.com/office/word/2010/wordprocessingGroup" xmlns:wpi="http://schemas.microsoft.com/office/word/2010/wordprocessingInk" xmlns:wne="http://schemas.microsoft.com/office/word/2006/wordml" xmlns:wps="http://schemas.microsoft.com/office/word/2010/wordprocessingShape" mc:Ignorable="w14 w15 w16se w16cid wp14">
+<w:ftr xmlns:wpc="http://schemas.microsoft.com/office/word/2010/wordprocessingCanvas" xmlns:cx="http://schemas.microsoft.com/office/drawing/2014/chartex" xmlns:cx1="http://schemas.microsoft.com/office/drawing/2015/9/8/chartex" xmlns:cx2="http://schemas.microsoft.com/office/drawing/2015/10/21/chartex" xmlns:cx3="http://schemas.microsoft.com/office/drawing/2016/5/9/chartex" xmlns:cx4="http://schemas.microsoft.com/office/drawing/2016/5/10/chartex" xmlns:cx5="http://schemas.microsoft.com/office/drawing/2016/5/11/chartex" xmlns:cx6="http://schemas.microsoft.com/office/drawing/2016/5/12/chartex" xmlns:cx7="http://schemas.microsoft.com/office/drawing/2016/5/13/chartex" xmlns:cx8="http://schemas.microsoft.com/office/drawing/2016/5/14/chartex" xmlns:mc="http://schemas.openxmlformats.org/markup-compatibility/2006" xmlns:aink="http://schemas.microsoft.com/office/drawing/2016/ink" xmlns:am3d="http://schemas.microsoft.com/office/drawing/2017/model3d" xmlns:o="urn:schemas-microsoft-com:office:office" xmlns:r="http://schemas.openxmlformats.org/officeDocument/2006/relationships" xmlns:m="http://schemas.openxmlformats.org/officeDocument/2006/math" xmlns:v="urn:schemas-microsoft-com:vml" xmlns:wp14="http://schemas.microsoft.com/office/word/2010/wordprocessingDrawing" xmlns:wp="http://schemas.openxmlformats.org/drawingml/2006/wordprocessingDrawing" xmlns:w10="urn:schemas-microsoft-com:office:word" xmlns:w="http://schemas.openxmlformats.org/wordprocessingml/2006/main" xmlns:w14="http://schemas.microsoft.com/office/word/2010/wordml" xmlns:w15="http://schemas.microsoft.com/office/word/2012/wordml" xmlns:w16cex="http://schemas.microsoft.com/office/word/2018/wordml/cex" xmlns:w16cid="http://schemas.microsoft.com/office/word/2016/wordml/cid" xmlns:w16="http://schemas.microsoft.com/office/word/2018/wordml" xmlns:w16se="http://schemas.microsoft.com/office/word/2015/wordml/symex" xmlns:wpg="http://schemas.microsoft.com/office/word/2010/wordprocessingGroup" xmlns:wpi="http://schemas.microsoft.com/office/word/2010/wordprocessingInk" xmlns:wne="http://schemas.microsoft.com/office/word/2006/wordml" xmlns:wps="http://schemas.microsoft.com/office/word/2010/wordprocessingShape" mc:Ignorable="w14 w15 w16se w16cid w16 w16cex wp14">
   <w:p>
     <w:pPr>
       <w:pStyle w:val="Footer"/>
@@ -656,7 +880,7 @@
 </file>
 
 <file path=word/footer2.xml><?xml version="1.0" encoding="utf-8"?>
-<w:ftr xmlns:wpc="http://schemas.microsoft.com/office/word/2010/wordprocessingCanvas" xmlns:cx="http://schemas.microsoft.com/office/drawing/2014/chartex" xmlns:cx1="http://schemas.microsoft.com/office/drawing/2015/9/8/chartex" xmlns:cx2="http://schemas.microsoft.com/office/drawing/2015/10/21/chartex" xmlns:cx3="http://schemas.microsoft.com/office/drawing/2016/5/9/chartex" xmlns:cx4="http://schemas.microsoft.com/office/drawing/2016/5/10/chartex" xmlns:cx5="http://schemas.microsoft.com/office/drawing/2016/5/11/chartex" xmlns:cx6="http://schemas.microsoft.com/office/drawing/2016/5/12/chartex" xmlns:cx7="http://schemas.microsoft.com/office/drawing/2016/5/13/chartex" xmlns:cx8="http://schemas.microsoft.com/office/drawing/2016/5/14/chartex" xmlns:mc="http://schemas.openxmlformats.org/markup-compatibility/2006" xmlns:aink="http://schemas.microsoft.com/office/drawing/2016/ink" xmlns:am3d="http://schemas.microsoft.com/office/drawing/2017/model3d" xmlns:o="urn:schemas-microsoft-com:office:office" xmlns:r="http://schemas.openxmlformats.org/officeDocument/2006/relationships" xmlns:m="http://schemas.openxmlformats.org/officeDocument/2006/math" xmlns:v="urn:schemas-microsoft-com:vml" xmlns:wp14="http://schemas.microsoft.com/office/word/2010/wordprocessingDrawing" xmlns:wp="http://schemas.openxmlformats.org/drawingml/2006/wordprocessingDrawing" xmlns:w10="urn:schemas-microsoft-com:office:word" xmlns:w="http://schemas.openxmlformats.org/wordprocessingml/2006/main" xmlns:w14="http://schemas.microsoft.com/office/word/2010/wordml" xmlns:w15="http://schemas.microsoft.com/office/word/2012/wordml" xmlns:w16cid="http://schemas.microsoft.com/office/word/2016/wordml/cid" xmlns:w16se="http://schemas.microsoft.com/office/word/2015/wordml/symex" xmlns:wpg="http://schemas.microsoft.com/office/word/2010/wordprocessingGroup" xmlns:wpi="http://schemas.microsoft.com/office/word/2010/wordprocessingInk" xmlns:wne="http://schemas.microsoft.com/office/word/2006/wordml" xmlns:wps="http://schemas.microsoft.com/office/word/2010/wordprocessingShape" mc:Ignorable="w14 w15 w16se w16cid wp14">
+<w:ftr xmlns:wpc="http://schemas.microsoft.com/office/word/2010/wordprocessingCanvas" xmlns:cx="http://schemas.microsoft.com/office/drawing/2014/chartex" xmlns:cx1="http://schemas.microsoft.com/office/drawing/2015/9/8/chartex" xmlns:cx2="http://schemas.microsoft.com/office/drawing/2015/10/21/chartex" xmlns:cx3="http://schemas.microsoft.com/office/drawing/2016/5/9/chartex" xmlns:cx4="http://schemas.microsoft.com/office/drawing/2016/5/10/chartex" xmlns:cx5="http://schemas.microsoft.com/office/drawing/2016/5/11/chartex" xmlns:cx6="http://schemas.microsoft.com/office/drawing/2016/5/12/chartex" xmlns:cx7="http://schemas.microsoft.com/office/drawing/2016/5/13/chartex" xmlns:cx8="http://schemas.microsoft.com/office/drawing/2016/5/14/chartex" xmlns:mc="http://schemas.openxmlformats.org/markup-compatibility/2006" xmlns:aink="http://schemas.microsoft.com/office/drawing/2016/ink" xmlns:am3d="http://schemas.microsoft.com/office/drawing/2017/model3d" xmlns:o="urn:schemas-microsoft-com:office:office" xmlns:r="http://schemas.openxmlformats.org/officeDocument/2006/relationships" xmlns:m="http://schemas.openxmlformats.org/officeDocument/2006/math" xmlns:v="urn:schemas-microsoft-com:vml" xmlns:wp14="http://schemas.microsoft.com/office/word/2010/wordprocessingDrawing" xmlns:wp="http://schemas.openxmlformats.org/drawingml/2006/wordprocessingDrawing" xmlns:w10="urn:schemas-microsoft-com:office:word" xmlns:w="http://schemas.openxmlformats.org/wordprocessingml/2006/main" xmlns:w14="http://schemas.microsoft.com/office/word/2010/wordml" xmlns:w15="http://schemas.microsoft.com/office/word/2012/wordml" xmlns:w16cex="http://schemas.microsoft.com/office/word/2018/wordml/cex" xmlns:w16cid="http://schemas.microsoft.com/office/word/2016/wordml/cid" xmlns:w16="http://schemas.microsoft.com/office/word/2018/wordml" xmlns:w16se="http://schemas.microsoft.com/office/word/2015/wordml/symex" xmlns:wpg="http://schemas.microsoft.com/office/word/2010/wordprocessingGroup" xmlns:wpi="http://schemas.microsoft.com/office/word/2010/wordprocessingInk" xmlns:wne="http://schemas.microsoft.com/office/word/2006/wordml" xmlns:wps="http://schemas.microsoft.com/office/word/2010/wordprocessingShape" mc:Ignorable="w14 w15 w16se w16cid w16 w16cex wp14">
   <w:p>
     <w:pPr>
       <w:pStyle w:val="Footer"/>
@@ -666,7 +890,7 @@
         <w:noProof/>
       </w:rPr>
       <w:drawing>
-        <wp:inline distT="0" distB="0" distL="0" distR="0" wp14:anchorId="0D3077D7" wp14:editId="17722DA1">
+        <wp:inline distT="0" distB="0" distL="0" distR="0" wp14:anchorId="284CFBE4" wp14:editId="2C6822CF">
           <wp:extent cx="3104762" cy="390476"/>
           <wp:effectExtent l="0" t="0" r="635" b="0"/>
           <wp:docPr id="1" name="Picture 1"/>
@@ -706,7 +930,7 @@
 </file>
 
 <file path=word/footer3.xml><?xml version="1.0" encoding="utf-8"?>
-<w:ftr xmlns:wpc="http://schemas.microsoft.com/office/word/2010/wordprocessingCanvas" xmlns:cx="http://schemas.microsoft.com/office/drawing/2014/chartex" xmlns:cx1="http://schemas.microsoft.com/office/drawing/2015/9/8/chartex" xmlns:cx2="http://schemas.microsoft.com/office/drawing/2015/10/21/chartex" xmlns:cx3="http://schemas.microsoft.com/office/drawing/2016/5/9/chartex" xmlns:cx4="http://schemas.microsoft.com/office/drawing/2016/5/10/chartex" xmlns:cx5="http://schemas.microsoft.com/office/drawing/2016/5/11/chartex" xmlns:cx6="http://schemas.microsoft.com/office/drawing/2016/5/12/chartex" xmlns:cx7="http://schemas.microsoft.com/office/drawing/2016/5/13/chartex" xmlns:cx8="http://schemas.microsoft.com/office/drawing/2016/5/14/chartex" xmlns:mc="http://schemas.openxmlformats.org/markup-compatibility/2006" xmlns:aink="http://schemas.microsoft.com/office/drawing/2016/ink" xmlns:am3d="http://schemas.microsoft.com/office/drawing/2017/model3d" xmlns:o="urn:schemas-microsoft-com:office:office" xmlns:r="http://schemas.openxmlformats.org/officeDocument/2006/relationships" xmlns:m="http://schemas.openxmlformats.org/officeDocument/2006/math" xmlns:v="urn:schemas-microsoft-com:vml" xmlns:wp14="http://schemas.microsoft.com/office/word/2010/wordprocessingDrawing" xmlns:wp="http://schemas.openxmlformats.org/drawingml/2006/wordprocessingDrawing" xmlns:w10="urn:schemas-microsoft-com:office:word" xmlns:w="http://schemas.openxmlformats.org/wordprocessingml/2006/main" xmlns:w14="http://schemas.microsoft.com/office/word/2010/wordml" xmlns:w15="http://schemas.microsoft.com/office/word/2012/wordml" xmlns:w16cid="http://schemas.microsoft.com/office/word/2016/wordml/cid" xmlns:w16se="http://schemas.microsoft.com/office/word/2015/wordml/symex" xmlns:wpg="http://schemas.microsoft.com/office/word/2010/wordprocessingGroup" xmlns:wpi="http://schemas.microsoft.com/office/word/2010/wordprocessingInk" xmlns:wne="http://schemas.microsoft.com/office/word/2006/wordml" xmlns:wps="http://schemas.microsoft.com/office/word/2010/wordprocessingShape" mc:Ignorable="w14 w15 w16se w16cid wp14">
+<w:ftr xmlns:wpc="http://schemas.microsoft.com/office/word/2010/wordprocessingCanvas" xmlns:cx="http://schemas.microsoft.com/office/drawing/2014/chartex" xmlns:cx1="http://schemas.microsoft.com/office/drawing/2015/9/8/chartex" xmlns:cx2="http://schemas.microsoft.com/office/drawing/2015/10/21/chartex" xmlns:cx3="http://schemas.microsoft.com/office/drawing/2016/5/9/chartex" xmlns:cx4="http://schemas.microsoft.com/office/drawing/2016/5/10/chartex" xmlns:cx5="http://schemas.microsoft.com/office/drawing/2016/5/11/chartex" xmlns:cx6="http://schemas.microsoft.com/office/drawing/2016/5/12/chartex" xmlns:cx7="http://schemas.microsoft.com/office/drawing/2016/5/13/chartex" xmlns:cx8="http://schemas.microsoft.com/office/drawing/2016/5/14/chartex" xmlns:mc="http://schemas.openxmlformats.org/markup-compatibility/2006" xmlns:aink="http://schemas.microsoft.com/office/drawing/2016/ink" xmlns:am3d="http://schemas.microsoft.com/office/drawing/2017/model3d" xmlns:o="urn:schemas-microsoft-com:office:office" xmlns:r="http://schemas.openxmlformats.org/officeDocument/2006/relationships" xmlns:m="http://schemas.openxmlformats.org/officeDocument/2006/math" xmlns:v="urn:schemas-microsoft-com:vml" xmlns:wp14="http://schemas.microsoft.com/office/word/2010/wordprocessingDrawing" xmlns:wp="http://schemas.openxmlformats.org/drawingml/2006/wordprocessingDrawing" xmlns:w10="urn:schemas-microsoft-com:office:word" xmlns:w="http://schemas.openxmlformats.org/wordprocessingml/2006/main" xmlns:w14="http://schemas.microsoft.com/office/word/2010/wordml" xmlns:w15="http://schemas.microsoft.com/office/word/2012/wordml" xmlns:w16cex="http://schemas.microsoft.com/office/word/2018/wordml/cex" xmlns:w16cid="http://schemas.microsoft.com/office/word/2016/wordml/cid" xmlns:w16="http://schemas.microsoft.com/office/word/2018/wordml" xmlns:w16se="http://schemas.microsoft.com/office/word/2015/wordml/symex" xmlns:wpg="http://schemas.microsoft.com/office/word/2010/wordprocessingGroup" xmlns:wpi="http://schemas.microsoft.com/office/word/2010/wordprocessingInk" xmlns:wne="http://schemas.microsoft.com/office/word/2006/wordml" xmlns:wps="http://schemas.microsoft.com/office/word/2010/wordprocessingShape" mc:Ignorable="w14 w15 w16se w16cid w16 w16cex wp14">
   <w:p>
     <w:pPr>
       <w:pStyle w:val="Footer"/>
@@ -716,18 +940,18 @@
 </file>
 
 <file path=word/footnotes.xml><?xml version="1.0" encoding="utf-8"?>
-<w:footnotes xmlns:w="http://schemas.openxmlformats.org/wordprocessingml/2006/main" xmlns:m="http://schemas.openxmlformats.org/officeDocument/2006/math" xmlns:r="http://schemas.openxmlformats.org/officeDocument/2006/relationships" xmlns:o="urn:schemas-microsoft-com:office:office" xmlns:v="urn:schemas-microsoft-com:vml" xmlns:w10="urn:schemas-microsoft-com:office:word" xmlns:a="http://schemas.openxmlformats.org/drawingml/2006/main" xmlns:pic="http://schemas.openxmlformats.org/drawingml/2006/picture" xmlns:wp="http://schemas.openxmlformats.org/drawingml/2006/wordprocessingDrawing">
+<w:footnotes xmlns:wpc="http://schemas.microsoft.com/office/word/2010/wordprocessingCanvas" xmlns:cx="http://schemas.microsoft.com/office/drawing/2014/chartex" xmlns:cx1="http://schemas.microsoft.com/office/drawing/2015/9/8/chartex" xmlns:cx2="http://schemas.microsoft.com/office/drawing/2015/10/21/chartex" xmlns:cx3="http://schemas.microsoft.com/office/drawing/2016/5/9/chartex" xmlns:cx4="http://schemas.microsoft.com/office/drawing/2016/5/10/chartex" xmlns:cx5="http://schemas.microsoft.com/office/drawing/2016/5/11/chartex" xmlns:cx6="http://schemas.microsoft.com/office/drawing/2016/5/12/chartex" xmlns:cx7="http://schemas.microsoft.com/office/drawing/2016/5/13/chartex" xmlns:cx8="http://schemas.microsoft.com/office/drawing/2016/5/14/chartex" xmlns:mc="http://schemas.openxmlformats.org/markup-compatibility/2006" xmlns:aink="http://schemas.microsoft.com/office/drawing/2016/ink" xmlns:am3d="http://schemas.microsoft.com/office/drawing/2017/model3d" xmlns:o="urn:schemas-microsoft-com:office:office" xmlns:r="http://schemas.openxmlformats.org/officeDocument/2006/relationships" xmlns:m="http://schemas.openxmlformats.org/officeDocument/2006/math" xmlns:v="urn:schemas-microsoft-com:vml" xmlns:wp14="http://schemas.microsoft.com/office/word/2010/wordprocessingDrawing" xmlns:wp="http://schemas.openxmlformats.org/drawingml/2006/wordprocessingDrawing" xmlns:w10="urn:schemas-microsoft-com:office:word" xmlns:w="http://schemas.openxmlformats.org/wordprocessingml/2006/main" xmlns:w14="http://schemas.microsoft.com/office/word/2010/wordml" xmlns:w15="http://schemas.microsoft.com/office/word/2012/wordml" xmlns:w16cex="http://schemas.microsoft.com/office/word/2018/wordml/cex" xmlns:w16cid="http://schemas.microsoft.com/office/word/2016/wordml/cid" xmlns:w16="http://schemas.microsoft.com/office/word/2018/wordml" xmlns:w16se="http://schemas.microsoft.com/office/word/2015/wordml/symex" xmlns:wpg="http://schemas.microsoft.com/office/word/2010/wordprocessingGroup" xmlns:wpi="http://schemas.microsoft.com/office/word/2010/wordprocessingInk" xmlns:wne="http://schemas.microsoft.com/office/word/2006/wordml" xmlns:wps="http://schemas.microsoft.com/office/word/2010/wordprocessingShape" mc:Ignorable="w14 w15 w16se w16cid w16 w16cex wp14">
+  <w:footnote w:type="separator" w:id="-1">
+    <w:p>
+      <w:r>
+        <w:separator/>
+      </w:r>
+    </w:p>
+  </w:footnote>
   <w:footnote w:type="continuationSeparator" w:id="0">
     <w:p>
       <w:r>
         <w:continuationSeparator/>
-      </w:r>
-    </w:p>
-  </w:footnote>
-  <w:footnote w:type="separator" w:id="-1">
-    <w:p>
-      <w:r>
-        <w:separator/>
       </w:r>
     </w:p>
   </w:footnote>
@@ -735,7 +959,7 @@
 </file>
 
 <file path=word/header1.xml><?xml version="1.0" encoding="utf-8"?>
-<w:hdr xmlns:wpc="http://schemas.microsoft.com/office/word/2010/wordprocessingCanvas" xmlns:cx="http://schemas.microsoft.com/office/drawing/2014/chartex" xmlns:cx1="http://schemas.microsoft.com/office/drawing/2015/9/8/chartex" xmlns:cx2="http://schemas.microsoft.com/office/drawing/2015/10/21/chartex" xmlns:cx3="http://schemas.microsoft.com/office/drawing/2016/5/9/chartex" xmlns:cx4="http://schemas.microsoft.com/office/drawing/2016/5/10/chartex" xmlns:cx5="http://schemas.microsoft.com/office/drawing/2016/5/11/chartex" xmlns:cx6="http://schemas.microsoft.com/office/drawing/2016/5/12/chartex" xmlns:cx7="http://schemas.microsoft.com/office/drawing/2016/5/13/chartex" xmlns:cx8="http://schemas.microsoft.com/office/drawing/2016/5/14/chartex" xmlns:mc="http://schemas.openxmlformats.org/markup-compatibility/2006" xmlns:aink="http://schemas.microsoft.com/office/drawing/2016/ink" xmlns:am3d="http://schemas.microsoft.com/office/drawing/2017/model3d" xmlns:o="urn:schemas-microsoft-com:office:office" xmlns:r="http://schemas.openxmlformats.org/officeDocument/2006/relationships" xmlns:m="http://schemas.openxmlformats.org/officeDocument/2006/math" xmlns:v="urn:schemas-microsoft-com:vml" xmlns:wp14="http://schemas.microsoft.com/office/word/2010/wordprocessingDrawing" xmlns:wp="http://schemas.openxmlformats.org/drawingml/2006/wordprocessingDrawing" xmlns:w10="urn:schemas-microsoft-com:office:word" xmlns:w="http://schemas.openxmlformats.org/wordprocessingml/2006/main" xmlns:w14="http://schemas.microsoft.com/office/word/2010/wordml" xmlns:w15="http://schemas.microsoft.com/office/word/2012/wordml" xmlns:w16cid="http://schemas.microsoft.com/office/word/2016/wordml/cid" xmlns:w16se="http://schemas.microsoft.com/office/word/2015/wordml/symex" xmlns:wpg="http://schemas.microsoft.com/office/word/2010/wordprocessingGroup" xmlns:wpi="http://schemas.microsoft.com/office/word/2010/wordprocessingInk" xmlns:wne="http://schemas.microsoft.com/office/word/2006/wordml" xmlns:wps="http://schemas.microsoft.com/office/word/2010/wordprocessingShape" mc:Ignorable="w14 w15 w16se w16cid wp14">
+<w:hdr xmlns:wpc="http://schemas.microsoft.com/office/word/2010/wordprocessingCanvas" xmlns:cx="http://schemas.microsoft.com/office/drawing/2014/chartex" xmlns:cx1="http://schemas.microsoft.com/office/drawing/2015/9/8/chartex" xmlns:cx2="http://schemas.microsoft.com/office/drawing/2015/10/21/chartex" xmlns:cx3="http://schemas.microsoft.com/office/drawing/2016/5/9/chartex" xmlns:cx4="http://schemas.microsoft.com/office/drawing/2016/5/10/chartex" xmlns:cx5="http://schemas.microsoft.com/office/drawing/2016/5/11/chartex" xmlns:cx6="http://schemas.microsoft.com/office/drawing/2016/5/12/chartex" xmlns:cx7="http://schemas.microsoft.com/office/drawing/2016/5/13/chartex" xmlns:cx8="http://schemas.microsoft.com/office/drawing/2016/5/14/chartex" xmlns:mc="http://schemas.openxmlformats.org/markup-compatibility/2006" xmlns:aink="http://schemas.microsoft.com/office/drawing/2016/ink" xmlns:am3d="http://schemas.microsoft.com/office/drawing/2017/model3d" xmlns:o="urn:schemas-microsoft-com:office:office" xmlns:r="http://schemas.openxmlformats.org/officeDocument/2006/relationships" xmlns:m="http://schemas.openxmlformats.org/officeDocument/2006/math" xmlns:v="urn:schemas-microsoft-com:vml" xmlns:wp14="http://schemas.microsoft.com/office/word/2010/wordprocessingDrawing" xmlns:wp="http://schemas.openxmlformats.org/drawingml/2006/wordprocessingDrawing" xmlns:w10="urn:schemas-microsoft-com:office:word" xmlns:w="http://schemas.openxmlformats.org/wordprocessingml/2006/main" xmlns:w14="http://schemas.microsoft.com/office/word/2010/wordml" xmlns:w15="http://schemas.microsoft.com/office/word/2012/wordml" xmlns:w16cex="http://schemas.microsoft.com/office/word/2018/wordml/cex" xmlns:w16cid="http://schemas.microsoft.com/office/word/2016/wordml/cid" xmlns:w16="http://schemas.microsoft.com/office/word/2018/wordml" xmlns:w16se="http://schemas.microsoft.com/office/word/2015/wordml/symex" xmlns:wpg="http://schemas.microsoft.com/office/word/2010/wordprocessingGroup" xmlns:wpi="http://schemas.microsoft.com/office/word/2010/wordprocessingInk" xmlns:wne="http://schemas.microsoft.com/office/word/2006/wordml" xmlns:wps="http://schemas.microsoft.com/office/word/2010/wordprocessingShape" mc:Ignorable="w14 w15 w16se w16cid w16 w16cex wp14">
   <w:p>
     <w:pPr>
       <w:pStyle w:val="Header"/>
@@ -745,7 +969,7 @@
 </file>
 
 <file path=word/header2.xml><?xml version="1.0" encoding="utf-8"?>
-<w:hdr xmlns:wpc="http://schemas.microsoft.com/office/word/2010/wordprocessingCanvas" xmlns:cx="http://schemas.microsoft.com/office/drawing/2014/chartex" xmlns:cx1="http://schemas.microsoft.com/office/drawing/2015/9/8/chartex" xmlns:cx2="http://schemas.microsoft.com/office/drawing/2015/10/21/chartex" xmlns:cx3="http://schemas.microsoft.com/office/drawing/2016/5/9/chartex" xmlns:cx4="http://schemas.microsoft.com/office/drawing/2016/5/10/chartex" xmlns:cx5="http://schemas.microsoft.com/office/drawing/2016/5/11/chartex" xmlns:cx6="http://schemas.microsoft.com/office/drawing/2016/5/12/chartex" xmlns:cx7="http://schemas.microsoft.com/office/drawing/2016/5/13/chartex" xmlns:cx8="http://schemas.microsoft.com/office/drawing/2016/5/14/chartex" xmlns:mc="http://schemas.openxmlformats.org/markup-compatibility/2006" xmlns:aink="http://schemas.microsoft.com/office/drawing/2016/ink" xmlns:am3d="http://schemas.microsoft.com/office/drawing/2017/model3d" xmlns:o="urn:schemas-microsoft-com:office:office" xmlns:r="http://schemas.openxmlformats.org/officeDocument/2006/relationships" xmlns:m="http://schemas.openxmlformats.org/officeDocument/2006/math" xmlns:v="urn:schemas-microsoft-com:vml" xmlns:wp14="http://schemas.microsoft.com/office/word/2010/wordprocessingDrawing" xmlns:wp="http://schemas.openxmlformats.org/drawingml/2006/wordprocessingDrawing" xmlns:w10="urn:schemas-microsoft-com:office:word" xmlns:w="http://schemas.openxmlformats.org/wordprocessingml/2006/main" xmlns:w14="http://schemas.microsoft.com/office/word/2010/wordml" xmlns:w15="http://schemas.microsoft.com/office/word/2012/wordml" xmlns:w16cid="http://schemas.microsoft.com/office/word/2016/wordml/cid" xmlns:w16se="http://schemas.microsoft.com/office/word/2015/wordml/symex" xmlns:wpg="http://schemas.microsoft.com/office/word/2010/wordprocessingGroup" xmlns:wpi="http://schemas.microsoft.com/office/word/2010/wordprocessingInk" xmlns:wne="http://schemas.microsoft.com/office/word/2006/wordml" xmlns:wps="http://schemas.microsoft.com/office/word/2010/wordprocessingShape" mc:Ignorable="w14 w15 w16se w16cid wp14">
+<w:hdr xmlns:wpc="http://schemas.microsoft.com/office/word/2010/wordprocessingCanvas" xmlns:cx="http://schemas.microsoft.com/office/drawing/2014/chartex" xmlns:cx1="http://schemas.microsoft.com/office/drawing/2015/9/8/chartex" xmlns:cx2="http://schemas.microsoft.com/office/drawing/2015/10/21/chartex" xmlns:cx3="http://schemas.microsoft.com/office/drawing/2016/5/9/chartex" xmlns:cx4="http://schemas.microsoft.com/office/drawing/2016/5/10/chartex" xmlns:cx5="http://schemas.microsoft.com/office/drawing/2016/5/11/chartex" xmlns:cx6="http://schemas.microsoft.com/office/drawing/2016/5/12/chartex" xmlns:cx7="http://schemas.microsoft.com/office/drawing/2016/5/13/chartex" xmlns:cx8="http://schemas.microsoft.com/office/drawing/2016/5/14/chartex" xmlns:mc="http://schemas.openxmlformats.org/markup-compatibility/2006" xmlns:aink="http://schemas.microsoft.com/office/drawing/2016/ink" xmlns:am3d="http://schemas.microsoft.com/office/drawing/2017/model3d" xmlns:o="urn:schemas-microsoft-com:office:office" xmlns:r="http://schemas.openxmlformats.org/officeDocument/2006/relationships" xmlns:m="http://schemas.openxmlformats.org/officeDocument/2006/math" xmlns:v="urn:schemas-microsoft-com:vml" xmlns:wp14="http://schemas.microsoft.com/office/word/2010/wordprocessingDrawing" xmlns:wp="http://schemas.openxmlformats.org/drawingml/2006/wordprocessingDrawing" xmlns:w10="urn:schemas-microsoft-com:office:word" xmlns:w="http://schemas.openxmlformats.org/wordprocessingml/2006/main" xmlns:w14="http://schemas.microsoft.com/office/word/2010/wordml" xmlns:w15="http://schemas.microsoft.com/office/word/2012/wordml" xmlns:w16cex="http://schemas.microsoft.com/office/word/2018/wordml/cex" xmlns:w16cid="http://schemas.microsoft.com/office/word/2016/wordml/cid" xmlns:w16="http://schemas.microsoft.com/office/word/2018/wordml" xmlns:w16se="http://schemas.microsoft.com/office/word/2015/wordml/symex" xmlns:wpg="http://schemas.microsoft.com/office/word/2010/wordprocessingGroup" xmlns:wpi="http://schemas.microsoft.com/office/word/2010/wordprocessingInk" xmlns:wne="http://schemas.microsoft.com/office/word/2006/wordml" xmlns:wps="http://schemas.microsoft.com/office/word/2010/wordprocessingShape" mc:Ignorable="w14 w15 w16se w16cid w16 w16cex wp14">
   <w:p>
     <w:pPr>
       <w:pStyle w:val="Header"/>
@@ -755,7 +979,7 @@
 </file>
 
 <file path=word/header3.xml><?xml version="1.0" encoding="utf-8"?>
-<w:hdr xmlns:wpc="http://schemas.microsoft.com/office/word/2010/wordprocessingCanvas" xmlns:cx="http://schemas.microsoft.com/office/drawing/2014/chartex" xmlns:cx1="http://schemas.microsoft.com/office/drawing/2015/9/8/chartex" xmlns:cx2="http://schemas.microsoft.com/office/drawing/2015/10/21/chartex" xmlns:cx3="http://schemas.microsoft.com/office/drawing/2016/5/9/chartex" xmlns:cx4="http://schemas.microsoft.com/office/drawing/2016/5/10/chartex" xmlns:cx5="http://schemas.microsoft.com/office/drawing/2016/5/11/chartex" xmlns:cx6="http://schemas.microsoft.com/office/drawing/2016/5/12/chartex" xmlns:cx7="http://schemas.microsoft.com/office/drawing/2016/5/13/chartex" xmlns:cx8="http://schemas.microsoft.com/office/drawing/2016/5/14/chartex" xmlns:mc="http://schemas.openxmlformats.org/markup-compatibility/2006" xmlns:aink="http://schemas.microsoft.com/office/drawing/2016/ink" xmlns:am3d="http://schemas.microsoft.com/office/drawing/2017/model3d" xmlns:o="urn:schemas-microsoft-com:office:office" xmlns:r="http://schemas.openxmlformats.org/officeDocument/2006/relationships" xmlns:m="http://schemas.openxmlformats.org/officeDocument/2006/math" xmlns:v="urn:schemas-microsoft-com:vml" xmlns:wp14="http://schemas.microsoft.com/office/word/2010/wordprocessingDrawing" xmlns:wp="http://schemas.openxmlformats.org/drawingml/2006/wordprocessingDrawing" xmlns:w10="urn:schemas-microsoft-com:office:word" xmlns:w="http://schemas.openxmlformats.org/wordprocessingml/2006/main" xmlns:w14="http://schemas.microsoft.com/office/word/2010/wordml" xmlns:w15="http://schemas.microsoft.com/office/word/2012/wordml" xmlns:w16cid="http://schemas.microsoft.com/office/word/2016/wordml/cid" xmlns:w16se="http://schemas.microsoft.com/office/word/2015/wordml/symex" xmlns:wpg="http://schemas.microsoft.com/office/word/2010/wordprocessingGroup" xmlns:wpi="http://schemas.microsoft.com/office/word/2010/wordprocessingInk" xmlns:wne="http://schemas.microsoft.com/office/word/2006/wordml" xmlns:wps="http://schemas.microsoft.com/office/word/2010/wordprocessingShape" mc:Ignorable="w14 w15 w16se w16cid wp14">
+<w:hdr xmlns:wpc="http://schemas.microsoft.com/office/word/2010/wordprocessingCanvas" xmlns:cx="http://schemas.microsoft.com/office/drawing/2014/chartex" xmlns:cx1="http://schemas.microsoft.com/office/drawing/2015/9/8/chartex" xmlns:cx2="http://schemas.microsoft.com/office/drawing/2015/10/21/chartex" xmlns:cx3="http://schemas.microsoft.com/office/drawing/2016/5/9/chartex" xmlns:cx4="http://schemas.microsoft.com/office/drawing/2016/5/10/chartex" xmlns:cx5="http://schemas.microsoft.com/office/drawing/2016/5/11/chartex" xmlns:cx6="http://schemas.microsoft.com/office/drawing/2016/5/12/chartex" xmlns:cx7="http://schemas.microsoft.com/office/drawing/2016/5/13/chartex" xmlns:cx8="http://schemas.microsoft.com/office/drawing/2016/5/14/chartex" xmlns:mc="http://schemas.openxmlformats.org/markup-compatibility/2006" xmlns:aink="http://schemas.microsoft.com/office/drawing/2016/ink" xmlns:am3d="http://schemas.microsoft.com/office/drawing/2017/model3d" xmlns:o="urn:schemas-microsoft-com:office:office" xmlns:r="http://schemas.openxmlformats.org/officeDocument/2006/relationships" xmlns:m="http://schemas.openxmlformats.org/officeDocument/2006/math" xmlns:v="urn:schemas-microsoft-com:vml" xmlns:wp14="http://schemas.microsoft.com/office/word/2010/wordprocessingDrawing" xmlns:wp="http://schemas.openxmlformats.org/drawingml/2006/wordprocessingDrawing" xmlns:w10="urn:schemas-microsoft-com:office:word" xmlns:w="http://schemas.openxmlformats.org/wordprocessingml/2006/main" xmlns:w14="http://schemas.microsoft.com/office/word/2010/wordml" xmlns:w15="http://schemas.microsoft.com/office/word/2012/wordml" xmlns:w16cex="http://schemas.microsoft.com/office/word/2018/wordml/cex" xmlns:w16cid="http://schemas.microsoft.com/office/word/2016/wordml/cid" xmlns:w16="http://schemas.microsoft.com/office/word/2018/wordml" xmlns:w16se="http://schemas.microsoft.com/office/word/2015/wordml/symex" xmlns:wpg="http://schemas.microsoft.com/office/word/2010/wordprocessingGroup" xmlns:wpi="http://schemas.microsoft.com/office/word/2010/wordprocessingInk" xmlns:wne="http://schemas.microsoft.com/office/word/2006/wordml" xmlns:wps="http://schemas.microsoft.com/office/word/2010/wordprocessingShape" mc:Ignorable="w14 w15 w16se w16cid w16 w16cex wp14">
   <w:p>
     <w:pPr>
       <w:pStyle w:val="Header"/>
@@ -765,7 +989,7 @@
 </file>
 
 <file path=word/numbering.xml><?xml version="1.0" encoding="utf-8"?>
-<w:numbering xmlns:wpc="http://schemas.microsoft.com/office/word/2010/wordprocessingCanvas" xmlns:cx="http://schemas.microsoft.com/office/drawing/2014/chartex" xmlns:cx1="http://schemas.microsoft.com/office/drawing/2015/9/8/chartex" xmlns:cx2="http://schemas.microsoft.com/office/drawing/2015/10/21/chartex" xmlns:cx3="http://schemas.microsoft.com/office/drawing/2016/5/9/chartex" xmlns:cx4="http://schemas.microsoft.com/office/drawing/2016/5/10/chartex" xmlns:cx5="http://schemas.microsoft.com/office/drawing/2016/5/11/chartex" xmlns:cx6="http://schemas.microsoft.com/office/drawing/2016/5/12/chartex" xmlns:cx7="http://schemas.microsoft.com/office/drawing/2016/5/13/chartex" xmlns:cx8="http://schemas.microsoft.com/office/drawing/2016/5/14/chartex" xmlns:mc="http://schemas.openxmlformats.org/markup-compatibility/2006" xmlns:aink="http://schemas.microsoft.com/office/drawing/2016/ink" xmlns:am3d="http://schemas.microsoft.com/office/drawing/2017/model3d" xmlns:o="urn:schemas-microsoft-com:office:office" xmlns:r="http://schemas.openxmlformats.org/officeDocument/2006/relationships" xmlns:m="http://schemas.openxmlformats.org/officeDocument/2006/math" xmlns:v="urn:schemas-microsoft-com:vml" xmlns:wp14="http://schemas.microsoft.com/office/word/2010/wordprocessingDrawing" xmlns:wp="http://schemas.openxmlformats.org/drawingml/2006/wordprocessingDrawing" xmlns:w10="urn:schemas-microsoft-com:office:word" xmlns:w="http://schemas.openxmlformats.org/wordprocessingml/2006/main" xmlns:w14="http://schemas.microsoft.com/office/word/2010/wordml" xmlns:w15="http://schemas.microsoft.com/office/word/2012/wordml" xmlns:w16cid="http://schemas.microsoft.com/office/word/2016/wordml/cid" xmlns:w16se="http://schemas.microsoft.com/office/word/2015/wordml/symex" xmlns:wpg="http://schemas.microsoft.com/office/word/2010/wordprocessingGroup" xmlns:wpi="http://schemas.microsoft.com/office/word/2010/wordprocessingInk" xmlns:wne="http://schemas.microsoft.com/office/word/2006/wordml" xmlns:wps="http://schemas.microsoft.com/office/word/2010/wordprocessingShape" mc:Ignorable="w14 w15 w16se w16cid wp14">
+<w:numbering xmlns:wpc="http://schemas.microsoft.com/office/word/2010/wordprocessingCanvas" xmlns:cx="http://schemas.microsoft.com/office/drawing/2014/chartex" xmlns:cx1="http://schemas.microsoft.com/office/drawing/2015/9/8/chartex" xmlns:cx2="http://schemas.microsoft.com/office/drawing/2015/10/21/chartex" xmlns:cx3="http://schemas.microsoft.com/office/drawing/2016/5/9/chartex" xmlns:cx4="http://schemas.microsoft.com/office/drawing/2016/5/10/chartex" xmlns:cx5="http://schemas.microsoft.com/office/drawing/2016/5/11/chartex" xmlns:cx6="http://schemas.microsoft.com/office/drawing/2016/5/12/chartex" xmlns:cx7="http://schemas.microsoft.com/office/drawing/2016/5/13/chartex" xmlns:cx8="http://schemas.microsoft.com/office/drawing/2016/5/14/chartex" xmlns:mc="http://schemas.openxmlformats.org/markup-compatibility/2006" xmlns:aink="http://schemas.microsoft.com/office/drawing/2016/ink" xmlns:am3d="http://schemas.microsoft.com/office/drawing/2017/model3d" xmlns:o="urn:schemas-microsoft-com:office:office" xmlns:r="http://schemas.openxmlformats.org/officeDocument/2006/relationships" xmlns:m="http://schemas.openxmlformats.org/officeDocument/2006/math" xmlns:v="urn:schemas-microsoft-com:vml" xmlns:wp14="http://schemas.microsoft.com/office/word/2010/wordprocessingDrawing" xmlns:wp="http://schemas.openxmlformats.org/drawingml/2006/wordprocessingDrawing" xmlns:w10="urn:schemas-microsoft-com:office:word" xmlns:w="http://schemas.openxmlformats.org/wordprocessingml/2006/main" xmlns:w14="http://schemas.microsoft.com/office/word/2010/wordml" xmlns:w15="http://schemas.microsoft.com/office/word/2012/wordml" xmlns:w16cex="http://schemas.microsoft.com/office/word/2018/wordml/cex" xmlns:w16cid="http://schemas.microsoft.com/office/word/2016/wordml/cid" xmlns:w16="http://schemas.microsoft.com/office/word/2018/wordml" xmlns:w16se="http://schemas.microsoft.com/office/word/2015/wordml/symex" xmlns:wpg="http://schemas.microsoft.com/office/word/2010/wordprocessingGroup" xmlns:wpi="http://schemas.microsoft.com/office/word/2010/wordprocessingInk" xmlns:wne="http://schemas.microsoft.com/office/word/2006/wordml" xmlns:wps="http://schemas.microsoft.com/office/word/2010/wordprocessingShape" mc:Ignorable="w14 w15 w16se w16cid w16 w16cex wp14">
   <w:abstractNum w:abstractNumId="0" w15:restartNumberingAfterBreak="0">
     <w:nsid w:val="170CD2DE"/>
     <w:multiLevelType w:val="multilevel"/>
@@ -870,9 +1094,10 @@
       </w:pPr>
     </w:lvl>
   </w:abstractNum>
-  <w:abstractNum w:abstractNumId="990">
-    <w:nsid w:val="2c1ae401"/>
+  <w:abstractNum w:abstractNumId="1" w15:restartNumberingAfterBreak="0">
+    <w:nsid w:val="2C1AE401"/>
     <w:multiLevelType w:val="multilevel"/>
+    <w:tmpl w:val="62AAAD52"/>
     <w:lvl w:ilvl="0">
       <w:numFmt w:val="bullet"/>
       <w:lvlText w:val=" "/>
@@ -970,20 +1195,252 @@
           <w:tab w:val="num" w:pos="5760"/>
         </w:tabs>
         <w:ind w:left="6240" w:hanging="480"/>
+      </w:pPr>
+    </w:lvl>
+  </w:abstractNum>
+  <w:abstractNum w:abstractNumId="2" w15:restartNumberingAfterBreak="0">
+    <w:nsid w:val="4B065FFF"/>
+    <w:multiLevelType w:val="hybridMultilevel"/>
+    <w:tmpl w:val="26C8494E"/>
+    <w:lvl w:ilvl="0" w:tplc="ABCC62F2">
+      <w:start w:val="1"/>
+      <w:numFmt w:val="decimal"/>
+      <w:lvlText w:val="%1."/>
+      <w:lvlJc w:val="left"/>
+      <w:pPr>
+        <w:tabs>
+          <w:tab w:val="num" w:pos="720"/>
+        </w:tabs>
+        <w:ind w:left="720" w:hanging="360"/>
+      </w:pPr>
+    </w:lvl>
+    <w:lvl w:ilvl="1" w:tplc="36EA32E4" w:tentative="1">
+      <w:start w:val="1"/>
+      <w:numFmt w:val="decimal"/>
+      <w:lvlText w:val="%2."/>
+      <w:lvlJc w:val="left"/>
+      <w:pPr>
+        <w:tabs>
+          <w:tab w:val="num" w:pos="1440"/>
+        </w:tabs>
+        <w:ind w:left="1440" w:hanging="360"/>
+      </w:pPr>
+    </w:lvl>
+    <w:lvl w:ilvl="2" w:tplc="D51C2428" w:tentative="1">
+      <w:start w:val="1"/>
+      <w:numFmt w:val="decimal"/>
+      <w:lvlText w:val="%3."/>
+      <w:lvlJc w:val="left"/>
+      <w:pPr>
+        <w:tabs>
+          <w:tab w:val="num" w:pos="2160"/>
+        </w:tabs>
+        <w:ind w:left="2160" w:hanging="360"/>
+      </w:pPr>
+    </w:lvl>
+    <w:lvl w:ilvl="3" w:tplc="9E62A640" w:tentative="1">
+      <w:start w:val="1"/>
+      <w:numFmt w:val="decimal"/>
+      <w:lvlText w:val="%4."/>
+      <w:lvlJc w:val="left"/>
+      <w:pPr>
+        <w:tabs>
+          <w:tab w:val="num" w:pos="2880"/>
+        </w:tabs>
+        <w:ind w:left="2880" w:hanging="360"/>
+      </w:pPr>
+    </w:lvl>
+    <w:lvl w:ilvl="4" w:tplc="4F3C2CB4" w:tentative="1">
+      <w:start w:val="1"/>
+      <w:numFmt w:val="decimal"/>
+      <w:lvlText w:val="%5."/>
+      <w:lvlJc w:val="left"/>
+      <w:pPr>
+        <w:tabs>
+          <w:tab w:val="num" w:pos="3600"/>
+        </w:tabs>
+        <w:ind w:left="3600" w:hanging="360"/>
+      </w:pPr>
+    </w:lvl>
+    <w:lvl w:ilvl="5" w:tplc="7E8A1B80" w:tentative="1">
+      <w:start w:val="1"/>
+      <w:numFmt w:val="decimal"/>
+      <w:lvlText w:val="%6."/>
+      <w:lvlJc w:val="left"/>
+      <w:pPr>
+        <w:tabs>
+          <w:tab w:val="num" w:pos="4320"/>
+        </w:tabs>
+        <w:ind w:left="4320" w:hanging="360"/>
+      </w:pPr>
+    </w:lvl>
+    <w:lvl w:ilvl="6" w:tplc="758CF6F0" w:tentative="1">
+      <w:start w:val="1"/>
+      <w:numFmt w:val="decimal"/>
+      <w:lvlText w:val="%7."/>
+      <w:lvlJc w:val="left"/>
+      <w:pPr>
+        <w:tabs>
+          <w:tab w:val="num" w:pos="5040"/>
+        </w:tabs>
+        <w:ind w:left="5040" w:hanging="360"/>
+      </w:pPr>
+    </w:lvl>
+    <w:lvl w:ilvl="7" w:tplc="161EE6F2" w:tentative="1">
+      <w:start w:val="1"/>
+      <w:numFmt w:val="decimal"/>
+      <w:lvlText w:val="%8."/>
+      <w:lvlJc w:val="left"/>
+      <w:pPr>
+        <w:tabs>
+          <w:tab w:val="num" w:pos="5760"/>
+        </w:tabs>
+        <w:ind w:left="5760" w:hanging="360"/>
+      </w:pPr>
+    </w:lvl>
+    <w:lvl w:ilvl="8" w:tplc="5EF0A11E" w:tentative="1">
+      <w:start w:val="1"/>
+      <w:numFmt w:val="decimal"/>
+      <w:lvlText w:val="%9."/>
+      <w:lvlJc w:val="left"/>
+      <w:pPr>
+        <w:tabs>
+          <w:tab w:val="num" w:pos="6480"/>
+        </w:tabs>
+        <w:ind w:left="6480" w:hanging="360"/>
+      </w:pPr>
+    </w:lvl>
+  </w:abstractNum>
+  <w:abstractNum w:abstractNumId="3" w15:restartNumberingAfterBreak="0">
+    <w:nsid w:val="57C72781"/>
+    <w:multiLevelType w:val="hybridMultilevel"/>
+    <w:tmpl w:val="7284A9DE"/>
+    <w:lvl w:ilvl="0" w:tplc="5A8C17F6">
+      <w:start w:val="1"/>
+      <w:numFmt w:val="decimal"/>
+      <w:lvlText w:val="%1."/>
+      <w:lvlJc w:val="left"/>
+      <w:pPr>
+        <w:tabs>
+          <w:tab w:val="num" w:pos="720"/>
+        </w:tabs>
+        <w:ind w:left="720" w:hanging="360"/>
+      </w:pPr>
+    </w:lvl>
+    <w:lvl w:ilvl="1" w:tplc="B95A401A" w:tentative="1">
+      <w:start w:val="1"/>
+      <w:numFmt w:val="decimal"/>
+      <w:lvlText w:val="%2."/>
+      <w:lvlJc w:val="left"/>
+      <w:pPr>
+        <w:tabs>
+          <w:tab w:val="num" w:pos="1440"/>
+        </w:tabs>
+        <w:ind w:left="1440" w:hanging="360"/>
+      </w:pPr>
+    </w:lvl>
+    <w:lvl w:ilvl="2" w:tplc="7EEEF490" w:tentative="1">
+      <w:start w:val="1"/>
+      <w:numFmt w:val="decimal"/>
+      <w:lvlText w:val="%3."/>
+      <w:lvlJc w:val="left"/>
+      <w:pPr>
+        <w:tabs>
+          <w:tab w:val="num" w:pos="2160"/>
+        </w:tabs>
+        <w:ind w:left="2160" w:hanging="360"/>
+      </w:pPr>
+    </w:lvl>
+    <w:lvl w:ilvl="3" w:tplc="C0E81DB8" w:tentative="1">
+      <w:start w:val="1"/>
+      <w:numFmt w:val="decimal"/>
+      <w:lvlText w:val="%4."/>
+      <w:lvlJc w:val="left"/>
+      <w:pPr>
+        <w:tabs>
+          <w:tab w:val="num" w:pos="2880"/>
+        </w:tabs>
+        <w:ind w:left="2880" w:hanging="360"/>
+      </w:pPr>
+    </w:lvl>
+    <w:lvl w:ilvl="4" w:tplc="7F822572" w:tentative="1">
+      <w:start w:val="1"/>
+      <w:numFmt w:val="decimal"/>
+      <w:lvlText w:val="%5."/>
+      <w:lvlJc w:val="left"/>
+      <w:pPr>
+        <w:tabs>
+          <w:tab w:val="num" w:pos="3600"/>
+        </w:tabs>
+        <w:ind w:left="3600" w:hanging="360"/>
+      </w:pPr>
+    </w:lvl>
+    <w:lvl w:ilvl="5" w:tplc="0234D0EA" w:tentative="1">
+      <w:start w:val="1"/>
+      <w:numFmt w:val="decimal"/>
+      <w:lvlText w:val="%6."/>
+      <w:lvlJc w:val="left"/>
+      <w:pPr>
+        <w:tabs>
+          <w:tab w:val="num" w:pos="4320"/>
+        </w:tabs>
+        <w:ind w:left="4320" w:hanging="360"/>
+      </w:pPr>
+    </w:lvl>
+    <w:lvl w:ilvl="6" w:tplc="2CC26E40" w:tentative="1">
+      <w:start w:val="1"/>
+      <w:numFmt w:val="decimal"/>
+      <w:lvlText w:val="%7."/>
+      <w:lvlJc w:val="left"/>
+      <w:pPr>
+        <w:tabs>
+          <w:tab w:val="num" w:pos="5040"/>
+        </w:tabs>
+        <w:ind w:left="5040" w:hanging="360"/>
+      </w:pPr>
+    </w:lvl>
+    <w:lvl w:ilvl="7" w:tplc="23E69336" w:tentative="1">
+      <w:start w:val="1"/>
+      <w:numFmt w:val="decimal"/>
+      <w:lvlText w:val="%8."/>
+      <w:lvlJc w:val="left"/>
+      <w:pPr>
+        <w:tabs>
+          <w:tab w:val="num" w:pos="5760"/>
+        </w:tabs>
+        <w:ind w:left="5760" w:hanging="360"/>
+      </w:pPr>
+    </w:lvl>
+    <w:lvl w:ilvl="8" w:tplc="25241F92" w:tentative="1">
+      <w:start w:val="1"/>
+      <w:numFmt w:val="decimal"/>
+      <w:lvlText w:val="%9."/>
+      <w:lvlJc w:val="left"/>
+      <w:pPr>
+        <w:tabs>
+          <w:tab w:val="num" w:pos="6480"/>
+        </w:tabs>
+        <w:ind w:left="6480" w:hanging="360"/>
       </w:pPr>
     </w:lvl>
   </w:abstractNum>
   <w:num w:numId="1">
     <w:abstractNumId w:val="0"/>
   </w:num>
-  <w:num w:numId="1000">
-    <w:abstractNumId w:val="990"/>
+  <w:num w:numId="2">
+    <w:abstractNumId w:val="1"/>
+  </w:num>
+  <w:num w:numId="3">
+    <w:abstractNumId w:val="2"/>
+  </w:num>
+  <w:num w:numId="4">
+    <w:abstractNumId w:val="3"/>
   </w:num>
 </w:numbering>
 </file>
 
 <file path=word/styles.xml><?xml version="1.0" encoding="utf-8"?>
-<w:styles xmlns:mc="http://schemas.openxmlformats.org/markup-compatibility/2006" xmlns:r="http://schemas.openxmlformats.org/officeDocument/2006/relationships" xmlns:w="http://schemas.openxmlformats.org/wordprocessingml/2006/main" xmlns:w14="http://schemas.microsoft.com/office/word/2010/wordml" xmlns:w15="http://schemas.microsoft.com/office/word/2012/wordml" xmlns:w16cid="http://schemas.microsoft.com/office/word/2016/wordml/cid" xmlns:w16se="http://schemas.microsoft.com/office/word/2015/wordml/symex" mc:Ignorable="w14 w15 w16se w16cid">
+<w:styles xmlns:mc="http://schemas.openxmlformats.org/markup-compatibility/2006" xmlns:r="http://schemas.openxmlformats.org/officeDocument/2006/relationships" xmlns:w="http://schemas.openxmlformats.org/wordprocessingml/2006/main" xmlns:w14="http://schemas.microsoft.com/office/word/2010/wordml" xmlns:w15="http://schemas.microsoft.com/office/word/2012/wordml" xmlns:w16cex="http://schemas.microsoft.com/office/word/2018/wordml/cex" xmlns:w16cid="http://schemas.microsoft.com/office/word/2016/wordml/cid" xmlns:w16="http://schemas.microsoft.com/office/word/2018/wordml" xmlns:w16se="http://schemas.microsoft.com/office/word/2015/wordml/symex" mc:Ignorable="w14 w15 w16se w16cid w16 w16cex">
   <w:docDefaults>
     <w:rPrDefault>
       <w:rPr>
@@ -1137,6 +1594,13 @@
     <w:lsdException w:name="Placeholder Text" w:semiHidden="1"/>
     <w:lsdException w:name="Light Shading"/>
     <w:lsdException w:name="Light List"/>
+    <w:lsdException w:name="Light Grid"/>
+    <w:lsdException w:name="Medium Shading 1"/>
+    <w:lsdException w:name="Medium Shading 2"/>
+    <w:lsdException w:name="Medium List 1"/>
+    <w:lsdException w:name="Medium List 2"/>
+    <w:lsdException w:name="Medium Grid 1"/>
+    <w:lsdException w:name="Medium Grid 2"/>
     <w:lsdException w:name="Medium Grid 3"/>
     <w:lsdException w:name="Dark List"/>
     <w:lsdException w:name="Colorful Shading"/>
@@ -1511,7 +1975,6 @@
   <w:style w:type="character" w:default="1" w:styleId="DefaultParagraphFont">
     <w:name w:val="Default Paragraph Font"/>
     <w:uiPriority w:val="1"/>
-    <w:semiHidden/>
     <w:unhideWhenUsed/>
   </w:style>
   <w:style w:type="table" w:default="1" w:styleId="TableNormal">
@@ -1722,6 +2185,7 @@
   <w:style w:type="character" w:customStyle="1" w:styleId="VerbatimChar">
     <w:name w:val="Verbatim Char"/>
     <w:basedOn w:val="CaptionChar"/>
+    <w:link w:val="SourceCode"/>
     <w:rPr>
       <w:rFonts w:ascii="Consolas" w:hAnsi="Consolas"/>
       <w:sz w:val="22"/>
@@ -1803,229 +2267,296 @@
     <w:basedOn w:val="Normal"/>
     <w:link w:val="VerbatimChar"/>
     <w:pPr>
-      <w:wordWrap w:val="off"/>
+      <w:wordWrap w:val="0"/>
     </w:pPr>
   </w:style>
   <w:style w:type="character" w:customStyle="1" w:styleId="KeywordTok">
     <w:name w:val="KeywordTok"/>
     <w:basedOn w:val="VerbatimChar"/>
     <w:rPr>
+      <w:rFonts w:ascii="Consolas" w:hAnsi="Consolas"/>
+      <w:b/>
       <w:color w:val="007020"/>
-      <w:b/>
+      <w:sz w:val="22"/>
     </w:rPr>
   </w:style>
   <w:style w:type="character" w:customStyle="1" w:styleId="DataTypeTok">
     <w:name w:val="DataTypeTok"/>
     <w:basedOn w:val="VerbatimChar"/>
     <w:rPr>
+      <w:rFonts w:ascii="Consolas" w:hAnsi="Consolas"/>
       <w:color w:val="902000"/>
+      <w:sz w:val="22"/>
     </w:rPr>
   </w:style>
   <w:style w:type="character" w:customStyle="1" w:styleId="DecValTok">
     <w:name w:val="DecValTok"/>
     <w:basedOn w:val="VerbatimChar"/>
     <w:rPr>
-      <w:color w:val="40a070"/>
+      <w:rFonts w:ascii="Consolas" w:hAnsi="Consolas"/>
+      <w:color w:val="40A070"/>
+      <w:sz w:val="22"/>
     </w:rPr>
   </w:style>
   <w:style w:type="character" w:customStyle="1" w:styleId="BaseNTok">
     <w:name w:val="BaseNTok"/>
     <w:basedOn w:val="VerbatimChar"/>
     <w:rPr>
-      <w:color w:val="40a070"/>
+      <w:rFonts w:ascii="Consolas" w:hAnsi="Consolas"/>
+      <w:color w:val="40A070"/>
+      <w:sz w:val="22"/>
     </w:rPr>
   </w:style>
   <w:style w:type="character" w:customStyle="1" w:styleId="FloatTok">
     <w:name w:val="FloatTok"/>
     <w:basedOn w:val="VerbatimChar"/>
     <w:rPr>
-      <w:color w:val="40a070"/>
+      <w:rFonts w:ascii="Consolas" w:hAnsi="Consolas"/>
+      <w:color w:val="40A070"/>
+      <w:sz w:val="22"/>
     </w:rPr>
   </w:style>
   <w:style w:type="character" w:customStyle="1" w:styleId="ConstantTok">
     <w:name w:val="ConstantTok"/>
     <w:basedOn w:val="VerbatimChar"/>
     <w:rPr>
+      <w:rFonts w:ascii="Consolas" w:hAnsi="Consolas"/>
       <w:color w:val="880000"/>
+      <w:sz w:val="22"/>
     </w:rPr>
   </w:style>
   <w:style w:type="character" w:customStyle="1" w:styleId="CharTok">
     <w:name w:val="CharTok"/>
     <w:basedOn w:val="VerbatimChar"/>
     <w:rPr>
-      <w:color w:val="4070a0"/>
+      <w:rFonts w:ascii="Consolas" w:hAnsi="Consolas"/>
+      <w:color w:val="4070A0"/>
+      <w:sz w:val="22"/>
     </w:rPr>
   </w:style>
   <w:style w:type="character" w:customStyle="1" w:styleId="SpecialCharTok">
     <w:name w:val="SpecialCharTok"/>
     <w:basedOn w:val="VerbatimChar"/>
     <w:rPr>
-      <w:color w:val="4070a0"/>
+      <w:rFonts w:ascii="Consolas" w:hAnsi="Consolas"/>
+      <w:color w:val="4070A0"/>
+      <w:sz w:val="22"/>
     </w:rPr>
   </w:style>
   <w:style w:type="character" w:customStyle="1" w:styleId="StringTok">
     <w:name w:val="StringTok"/>
     <w:basedOn w:val="VerbatimChar"/>
     <w:rPr>
-      <w:color w:val="4070a0"/>
+      <w:rFonts w:ascii="Consolas" w:hAnsi="Consolas"/>
+      <w:color w:val="4070A0"/>
+      <w:sz w:val="22"/>
     </w:rPr>
   </w:style>
   <w:style w:type="character" w:customStyle="1" w:styleId="VerbatimStringTok">
     <w:name w:val="VerbatimStringTok"/>
     <w:basedOn w:val="VerbatimChar"/>
     <w:rPr>
-      <w:color w:val="4070a0"/>
+      <w:rFonts w:ascii="Consolas" w:hAnsi="Consolas"/>
+      <w:color w:val="4070A0"/>
+      <w:sz w:val="22"/>
     </w:rPr>
   </w:style>
   <w:style w:type="character" w:customStyle="1" w:styleId="SpecialStringTok">
     <w:name w:val="SpecialStringTok"/>
     <w:basedOn w:val="VerbatimChar"/>
     <w:rPr>
-      <w:color w:val="bb6688"/>
+      <w:rFonts w:ascii="Consolas" w:hAnsi="Consolas"/>
+      <w:color w:val="BB6688"/>
+      <w:sz w:val="22"/>
     </w:rPr>
   </w:style>
   <w:style w:type="character" w:customStyle="1" w:styleId="ImportTok">
     <w:name w:val="ImportTok"/>
     <w:basedOn w:val="VerbatimChar"/>
-    <w:rPr/>
+    <w:rPr>
+      <w:rFonts w:ascii="Consolas" w:hAnsi="Consolas"/>
+      <w:sz w:val="22"/>
+    </w:rPr>
   </w:style>
   <w:style w:type="character" w:customStyle="1" w:styleId="CommentTok">
     <w:name w:val="CommentTok"/>
     <w:basedOn w:val="VerbatimChar"/>
     <w:rPr>
-      <w:color w:val="60a0b0"/>
+      <w:rFonts w:ascii="Consolas" w:hAnsi="Consolas"/>
       <w:i/>
+      <w:color w:val="60A0B0"/>
+      <w:sz w:val="22"/>
     </w:rPr>
   </w:style>
   <w:style w:type="character" w:customStyle="1" w:styleId="DocumentationTok">
     <w:name w:val="DocumentationTok"/>
     <w:basedOn w:val="VerbatimChar"/>
     <w:rPr>
-      <w:color w:val="ba2121"/>
+      <w:rFonts w:ascii="Consolas" w:hAnsi="Consolas"/>
       <w:i/>
+      <w:color w:val="BA2121"/>
+      <w:sz w:val="22"/>
     </w:rPr>
   </w:style>
   <w:style w:type="character" w:customStyle="1" w:styleId="AnnotationTok">
     <w:name w:val="AnnotationTok"/>
     <w:basedOn w:val="VerbatimChar"/>
     <w:rPr>
-      <w:color w:val="60a0b0"/>
+      <w:rFonts w:ascii="Consolas" w:hAnsi="Consolas"/>
       <w:b/>
       <w:i/>
+      <w:color w:val="60A0B0"/>
+      <w:sz w:val="22"/>
     </w:rPr>
   </w:style>
   <w:style w:type="character" w:customStyle="1" w:styleId="CommentVarTok">
     <w:name w:val="CommentVarTok"/>
     <w:basedOn w:val="VerbatimChar"/>
     <w:rPr>
-      <w:color w:val="60a0b0"/>
+      <w:rFonts w:ascii="Consolas" w:hAnsi="Consolas"/>
       <w:b/>
       <w:i/>
+      <w:color w:val="60A0B0"/>
+      <w:sz w:val="22"/>
     </w:rPr>
   </w:style>
   <w:style w:type="character" w:customStyle="1" w:styleId="OtherTok">
     <w:name w:val="OtherTok"/>
     <w:basedOn w:val="VerbatimChar"/>
     <w:rPr>
+      <w:rFonts w:ascii="Consolas" w:hAnsi="Consolas"/>
       <w:color w:val="007020"/>
+      <w:sz w:val="22"/>
     </w:rPr>
   </w:style>
   <w:style w:type="character" w:customStyle="1" w:styleId="FunctionTok">
     <w:name w:val="FunctionTok"/>
     <w:basedOn w:val="VerbatimChar"/>
     <w:rPr>
-      <w:color w:val="06287e"/>
+      <w:rFonts w:ascii="Consolas" w:hAnsi="Consolas"/>
+      <w:color w:val="06287E"/>
+      <w:sz w:val="22"/>
     </w:rPr>
   </w:style>
   <w:style w:type="character" w:customStyle="1" w:styleId="VariableTok">
     <w:name w:val="VariableTok"/>
     <w:basedOn w:val="VerbatimChar"/>
     <w:rPr>
-      <w:color w:val="19177c"/>
+      <w:rFonts w:ascii="Consolas" w:hAnsi="Consolas"/>
+      <w:color w:val="19177C"/>
+      <w:sz w:val="22"/>
     </w:rPr>
   </w:style>
   <w:style w:type="character" w:customStyle="1" w:styleId="ControlFlowTok">
     <w:name w:val="ControlFlowTok"/>
     <w:basedOn w:val="VerbatimChar"/>
     <w:rPr>
+      <w:rFonts w:ascii="Consolas" w:hAnsi="Consolas"/>
+      <w:b/>
       <w:color w:val="007020"/>
-      <w:b/>
+      <w:sz w:val="22"/>
     </w:rPr>
   </w:style>
   <w:style w:type="character" w:customStyle="1" w:styleId="OperatorTok">
     <w:name w:val="OperatorTok"/>
     <w:basedOn w:val="VerbatimChar"/>
     <w:rPr>
+      <w:rFonts w:ascii="Consolas" w:hAnsi="Consolas"/>
       <w:color w:val="666666"/>
+      <w:sz w:val="22"/>
     </w:rPr>
   </w:style>
   <w:style w:type="character" w:customStyle="1" w:styleId="BuiltInTok">
     <w:name w:val="BuiltInTok"/>
     <w:basedOn w:val="VerbatimChar"/>
-    <w:rPr/>
+    <w:rPr>
+      <w:rFonts w:ascii="Consolas" w:hAnsi="Consolas"/>
+      <w:sz w:val="22"/>
+    </w:rPr>
   </w:style>
   <w:style w:type="character" w:customStyle="1" w:styleId="ExtensionTok">
     <w:name w:val="ExtensionTok"/>
     <w:basedOn w:val="VerbatimChar"/>
-    <w:rPr/>
+    <w:rPr>
+      <w:rFonts w:ascii="Consolas" w:hAnsi="Consolas"/>
+      <w:sz w:val="22"/>
+    </w:rPr>
   </w:style>
   <w:style w:type="character" w:customStyle="1" w:styleId="PreprocessorTok">
     <w:name w:val="PreprocessorTok"/>
     <w:basedOn w:val="VerbatimChar"/>
     <w:rPr>
-      <w:color w:val="bc7a00"/>
+      <w:rFonts w:ascii="Consolas" w:hAnsi="Consolas"/>
+      <w:color w:val="BC7A00"/>
+      <w:sz w:val="22"/>
     </w:rPr>
   </w:style>
   <w:style w:type="character" w:customStyle="1" w:styleId="AttributeTok">
     <w:name w:val="AttributeTok"/>
     <w:basedOn w:val="VerbatimChar"/>
     <w:rPr>
-      <w:color w:val="7d9029"/>
+      <w:rFonts w:ascii="Consolas" w:hAnsi="Consolas"/>
+      <w:color w:val="7D9029"/>
+      <w:sz w:val="22"/>
     </w:rPr>
   </w:style>
   <w:style w:type="character" w:customStyle="1" w:styleId="RegionMarkerTok">
     <w:name w:val="RegionMarkerTok"/>
     <w:basedOn w:val="VerbatimChar"/>
-    <w:rPr/>
+    <w:rPr>
+      <w:rFonts w:ascii="Consolas" w:hAnsi="Consolas"/>
+      <w:sz w:val="22"/>
+    </w:rPr>
   </w:style>
   <w:style w:type="character" w:customStyle="1" w:styleId="InformationTok">
     <w:name w:val="InformationTok"/>
     <w:basedOn w:val="VerbatimChar"/>
     <w:rPr>
-      <w:color w:val="60a0b0"/>
+      <w:rFonts w:ascii="Consolas" w:hAnsi="Consolas"/>
       <w:b/>
       <w:i/>
+      <w:color w:val="60A0B0"/>
+      <w:sz w:val="22"/>
     </w:rPr>
   </w:style>
   <w:style w:type="character" w:customStyle="1" w:styleId="WarningTok">
     <w:name w:val="WarningTok"/>
     <w:basedOn w:val="VerbatimChar"/>
     <w:rPr>
-      <w:color w:val="60a0b0"/>
+      <w:rFonts w:ascii="Consolas" w:hAnsi="Consolas"/>
       <w:b/>
       <w:i/>
+      <w:color w:val="60A0B0"/>
+      <w:sz w:val="22"/>
     </w:rPr>
   </w:style>
   <w:style w:type="character" w:customStyle="1" w:styleId="AlertTok">
     <w:name w:val="AlertTok"/>
     <w:basedOn w:val="VerbatimChar"/>
     <w:rPr>
-      <w:color w:val="ff0000"/>
+      <w:rFonts w:ascii="Consolas" w:hAnsi="Consolas"/>
       <w:b/>
+      <w:color w:val="FF0000"/>
+      <w:sz w:val="22"/>
     </w:rPr>
   </w:style>
   <w:style w:type="character" w:customStyle="1" w:styleId="ErrorTok">
     <w:name w:val="ErrorTok"/>
     <w:basedOn w:val="VerbatimChar"/>
     <w:rPr>
-      <w:color w:val="ff0000"/>
+      <w:rFonts w:ascii="Consolas" w:hAnsi="Consolas"/>
       <w:b/>
+      <w:color w:val="FF0000"/>
+      <w:sz w:val="22"/>
     </w:rPr>
   </w:style>
   <w:style w:type="character" w:customStyle="1" w:styleId="NormalTok">
     <w:name w:val="NormalTok"/>
     <w:basedOn w:val="VerbatimChar"/>
-    <w:rPr/>
+    <w:rPr>
+      <w:rFonts w:ascii="Consolas" w:hAnsi="Consolas"/>
+      <w:sz w:val="22"/>
+    </w:rPr>
   </w:style>
 </w:styles>
 </file>

</xml_diff>